<commit_message>
M&M finished - writing results
</commit_message>
<xml_diff>
--- a/660_project.docx
+++ b/660_project.docx
@@ -2204,7 +2204,7 @@
           <w:sz w:val="16"/>
           <w:szCs w:val="16"/>
         </w:rPr>
-        <w:t>/</w:t>
+        <w:t>\</w:t>
       </w:r>
     </w:p>
     <w:p>
@@ -2223,7 +2223,15 @@
           <w:sz w:val="16"/>
           <w:szCs w:val="16"/>
         </w:rPr>
-        <w:t xml:space="preserve"> &gt; nd6_2-blast-all.tab</w:t>
+        <w:t xml:space="preserve"> &gt; nd6_2-blast</w:t>
+      </w:r>
+      <w:r>
+        <w:rPr>
+          <w:rFonts w:ascii="Lucida Console" w:hAnsi="Lucida Console" w:cs="Lucida Console"/>
+          <w:sz w:val="16"/>
+          <w:szCs w:val="16"/>
+        </w:rPr>
+        <w:t>.tab</w:t>
       </w:r>
     </w:p>
     <w:p>
@@ -2668,37 +2676,1047 @@
         <w:spacing w:after="0"/>
       </w:pPr>
       <w:r>
-        <w:t>Results</w:t>
-      </w:r>
-    </w:p>
-    <w:p>
-      <w:pPr>
-        <w:spacing w:after="0"/>
-      </w:pPr>
-      <w:r>
-        <w:t>Conclusion</w:t>
-      </w:r>
-    </w:p>
-    <w:p>
-      <w:pPr>
-        <w:spacing w:after="0"/>
-      </w:pPr>
-      <w:r>
-        <w:t>Autho</w:t>
-      </w:r>
-      <w:r>
-        <w:t>r</w:t>
-      </w:r>
-      <w:r>
-        <w:t>'s Contribution</w:t>
-      </w:r>
-    </w:p>
-    <w:p>
-      <w:r>
-        <w:br w:type="page"/>
+        <w:t>Pipeline II</w:t>
+      </w:r>
+    </w:p>
+    <w:p>
+      <w:pPr>
+        <w:spacing w:after="0"/>
+      </w:pPr>
+      <w:r>
+        <w:t>For this, we first used the provided reads in the dataset to build a BLAST database using the following command</w:t>
+      </w:r>
+      <w:r>
+        <w:t xml:space="preserve"> (for the full script, please refer to supplementary materials)</w:t>
+      </w:r>
+      <w:r>
+        <w:t>:</w:t>
+      </w:r>
+    </w:p>
+    <w:p>
+      <w:pPr>
+        <w:spacing w:after="0"/>
+      </w:pPr>
+      <w:r>
+        <w:t>For converting the read</w:t>
+      </w:r>
+      <w:r>
+        <w:t>s</w:t>
+      </w:r>
+      <w:r>
+        <w:t xml:space="preserve"> from </w:t>
+      </w:r>
+      <w:proofErr w:type="spellStart"/>
+      <w:r>
+        <w:t>fastq</w:t>
+      </w:r>
+      <w:proofErr w:type="spellEnd"/>
+      <w:r>
+        <w:t xml:space="preserve"> to </w:t>
+      </w:r>
+      <w:proofErr w:type="spellStart"/>
+      <w:r>
+        <w:t>fasta</w:t>
+      </w:r>
+      <w:proofErr w:type="spellEnd"/>
+      <w:r>
+        <w:t xml:space="preserve"> format</w:t>
+      </w:r>
+    </w:p>
+    <w:p>
+      <w:pPr>
+        <w:shd w:val="clear" w:color="auto" w:fill="000000" w:themeFill="text1"/>
+        <w:spacing w:after="0"/>
+        <w:rPr>
+          <w:rFonts w:ascii="Lucida Console" w:hAnsi="Lucida Console" w:cs="Lucida Console"/>
+          <w:sz w:val="16"/>
+          <w:szCs w:val="16"/>
+        </w:rPr>
+      </w:pPr>
+      <w:proofErr w:type="spellStart"/>
+      <w:r>
+        <w:rPr>
+          <w:rFonts w:ascii="Lucida Console" w:hAnsi="Lucida Console" w:cs="Lucida Console"/>
+          <w:sz w:val="16"/>
+          <w:szCs w:val="16"/>
+        </w:rPr>
+        <w:t>zcat</w:t>
+      </w:r>
+      <w:proofErr w:type="spellEnd"/>
+      <w:r>
+        <w:rPr>
+          <w:rFonts w:ascii="Lucida Console" w:hAnsi="Lucida Console" w:cs="Lucida Console"/>
+          <w:sz w:val="16"/>
+          <w:szCs w:val="16"/>
+        </w:rPr>
+        <w:t xml:space="preserve"> </w:t>
+      </w:r>
+      <w:r>
+        <w:rPr>
+          <w:rFonts w:ascii="Lucida Console" w:hAnsi="Lucida Console" w:cs="Lucida Console"/>
+          <w:sz w:val="16"/>
+          <w:szCs w:val="16"/>
+        </w:rPr>
+        <w:t>$r1</w:t>
+      </w:r>
+      <w:r>
+        <w:rPr>
+          <w:rFonts w:ascii="Lucida Console" w:hAnsi="Lucida Console" w:cs="Lucida Console"/>
+          <w:sz w:val="16"/>
+          <w:szCs w:val="16"/>
+        </w:rPr>
+        <w:t xml:space="preserve"> </w:t>
+      </w:r>
+      <w:r>
+        <w:rPr>
+          <w:rFonts w:ascii="Lucida Console" w:hAnsi="Lucida Console" w:cs="Lucida Console"/>
+          <w:sz w:val="16"/>
+          <w:szCs w:val="16"/>
+        </w:rPr>
+        <w:t>$r2</w:t>
+      </w:r>
+      <w:r>
+        <w:rPr>
+          <w:rFonts w:ascii="Lucida Console" w:hAnsi="Lucida Console" w:cs="Lucida Console"/>
+          <w:sz w:val="16"/>
+          <w:szCs w:val="16"/>
+        </w:rPr>
+        <w:t xml:space="preserve"> </w:t>
+      </w:r>
+      <w:r>
+        <w:rPr>
+          <w:rFonts w:ascii="Lucida Console" w:hAnsi="Lucida Console" w:cs="Lucida Console"/>
+          <w:sz w:val="16"/>
+          <w:szCs w:val="16"/>
+        </w:rPr>
+        <w:t>|</w:t>
+      </w:r>
+    </w:p>
+    <w:p>
+      <w:pPr>
+        <w:shd w:val="clear" w:color="auto" w:fill="000000" w:themeFill="text1"/>
+        <w:spacing w:after="0"/>
+        <w:rPr>
+          <w:rFonts w:ascii="Lucida Console" w:hAnsi="Lucida Console" w:cs="Lucida Console"/>
+          <w:sz w:val="16"/>
+          <w:szCs w:val="16"/>
+        </w:rPr>
+      </w:pPr>
+      <w:proofErr w:type="spellStart"/>
+      <w:r>
+        <w:rPr>
+          <w:rFonts w:ascii="Lucida Console" w:hAnsi="Lucida Console" w:cs="Lucida Console"/>
+          <w:sz w:val="16"/>
+          <w:szCs w:val="16"/>
+        </w:rPr>
+        <w:t>awk</w:t>
+      </w:r>
+      <w:proofErr w:type="spellEnd"/>
+      <w:r>
+        <w:rPr>
+          <w:rFonts w:ascii="Lucida Console" w:hAnsi="Lucida Console" w:cs="Lucida Console"/>
+          <w:sz w:val="16"/>
+          <w:szCs w:val="16"/>
+        </w:rPr>
+        <w:t xml:space="preserve"> 'NR % 4 == 1 {print "&gt;" $0} NR % 4 == 2 {print}' &gt; $</w:t>
+      </w:r>
+      <w:proofErr w:type="spellStart"/>
+      <w:r>
+        <w:rPr>
+          <w:rFonts w:ascii="Lucida Console" w:hAnsi="Lucida Console" w:cs="Lucida Console"/>
+          <w:sz w:val="16"/>
+          <w:szCs w:val="16"/>
+        </w:rPr>
+        <w:t>tmpfa</w:t>
+      </w:r>
+      <w:proofErr w:type="spellEnd"/>
+    </w:p>
+    <w:p>
+      <w:pPr>
+        <w:spacing w:after="0"/>
+      </w:pPr>
+      <w:r>
+        <w:t>For building the BLAST database</w:t>
+      </w:r>
+    </w:p>
+    <w:p>
+      <w:pPr>
+        <w:shd w:val="clear" w:color="auto" w:fill="000000" w:themeFill="text1"/>
+        <w:spacing w:after="0"/>
+      </w:pPr>
+      <w:proofErr w:type="spellStart"/>
+      <w:r>
+        <w:rPr>
+          <w:rFonts w:ascii="Lucida Console" w:hAnsi="Lucida Console" w:cs="Lucida Console"/>
+          <w:sz w:val="16"/>
+          <w:szCs w:val="16"/>
+        </w:rPr>
+        <w:t>makeblastdb</w:t>
+      </w:r>
+      <w:proofErr w:type="spellEnd"/>
+      <w:r>
+        <w:rPr>
+          <w:rFonts w:ascii="Lucida Console" w:hAnsi="Lucida Console" w:cs="Lucida Console"/>
+          <w:sz w:val="16"/>
+          <w:szCs w:val="16"/>
+        </w:rPr>
+        <w:t xml:space="preserve"> -in $</w:t>
+      </w:r>
+      <w:proofErr w:type="spellStart"/>
+      <w:r>
+        <w:rPr>
+          <w:rFonts w:ascii="Lucida Console" w:hAnsi="Lucida Console" w:cs="Lucida Console"/>
+          <w:sz w:val="16"/>
+          <w:szCs w:val="16"/>
+        </w:rPr>
+        <w:t>tmpfa</w:t>
+      </w:r>
+      <w:proofErr w:type="spellEnd"/>
+      <w:r>
+        <w:rPr>
+          <w:rFonts w:ascii="Lucida Console" w:hAnsi="Lucida Console" w:cs="Lucida Console"/>
+          <w:sz w:val="16"/>
+          <w:szCs w:val="16"/>
+        </w:rPr>
+        <w:t xml:space="preserve"> -</w:t>
+      </w:r>
+      <w:proofErr w:type="spellStart"/>
+      <w:r>
+        <w:rPr>
+          <w:rFonts w:ascii="Lucida Console" w:hAnsi="Lucida Console" w:cs="Lucida Console"/>
+          <w:sz w:val="16"/>
+          <w:szCs w:val="16"/>
+        </w:rPr>
+        <w:t>dbtype</w:t>
+      </w:r>
+      <w:proofErr w:type="spellEnd"/>
+      <w:r>
+        <w:rPr>
+          <w:rFonts w:ascii="Lucida Console" w:hAnsi="Lucida Console" w:cs="Lucida Console"/>
+          <w:sz w:val="16"/>
+          <w:szCs w:val="16"/>
+        </w:rPr>
+        <w:t xml:space="preserve"> </w:t>
+      </w:r>
+      <w:proofErr w:type="spellStart"/>
+      <w:r>
+        <w:rPr>
+          <w:rFonts w:ascii="Lucida Console" w:hAnsi="Lucida Console" w:cs="Lucida Console"/>
+          <w:sz w:val="16"/>
+          <w:szCs w:val="16"/>
+        </w:rPr>
+        <w:t>nucl</w:t>
+      </w:r>
+      <w:proofErr w:type="spellEnd"/>
+      <w:r>
+        <w:rPr>
+          <w:rFonts w:ascii="Lucida Console" w:hAnsi="Lucida Console" w:cs="Lucida Console"/>
+          <w:sz w:val="16"/>
+          <w:szCs w:val="16"/>
+        </w:rPr>
+        <w:t xml:space="preserve"> -out </w:t>
+      </w:r>
+      <w:proofErr w:type="spellStart"/>
+      <w:r>
+        <w:rPr>
+          <w:rFonts w:ascii="Lucida Console" w:hAnsi="Lucida Console" w:cs="Lucida Console"/>
+          <w:sz w:val="16"/>
+          <w:szCs w:val="16"/>
+        </w:rPr>
+        <w:t>blastdb</w:t>
+      </w:r>
+      <w:proofErr w:type="spellEnd"/>
+      <w:r>
+        <w:rPr>
+          <w:rFonts w:ascii="Lucida Console" w:hAnsi="Lucida Console" w:cs="Lucida Console"/>
+          <w:sz w:val="16"/>
+          <w:szCs w:val="16"/>
+        </w:rPr>
+        <w:t>/</w:t>
+      </w:r>
+      <w:proofErr w:type="spellStart"/>
+      <w:r>
+        <w:rPr>
+          <w:rFonts w:ascii="Lucida Console" w:hAnsi="Lucida Console" w:cs="Lucida Console"/>
+          <w:sz w:val="16"/>
+          <w:szCs w:val="16"/>
+        </w:rPr>
+        <w:t>bioblitz</w:t>
+      </w:r>
+      <w:proofErr w:type="spellEnd"/>
+      <w:r>
+        <w:rPr>
+          <w:rFonts w:ascii="Lucida Console" w:hAnsi="Lucida Console" w:cs="Lucida Console"/>
+          <w:sz w:val="16"/>
+          <w:szCs w:val="16"/>
+        </w:rPr>
+        <w:t xml:space="preserve"> -title </w:t>
+      </w:r>
+      <w:proofErr w:type="spellStart"/>
+      <w:r>
+        <w:rPr>
+          <w:rFonts w:ascii="Lucida Console" w:hAnsi="Lucida Console" w:cs="Lucida Console"/>
+          <w:sz w:val="16"/>
+          <w:szCs w:val="16"/>
+        </w:rPr>
+        <w:t>bioblitz</w:t>
+      </w:r>
+      <w:proofErr w:type="spellEnd"/>
+    </w:p>
+    <w:p>
+      <w:pPr>
+        <w:spacing w:after="0"/>
+      </w:pPr>
+    </w:p>
+    <w:p>
+      <w:pPr>
+        <w:spacing w:after="0"/>
+        <w:rPr>
+          <w:rStyle w:val="pl-s"/>
+        </w:rPr>
+      </w:pPr>
+      <w:r>
+        <w:lastRenderedPageBreak/>
+        <w:t xml:space="preserve">After building the BLAST database we aligned </w:t>
+      </w:r>
+      <w:r>
+        <w:t>the mitochondrial protein “</w:t>
+      </w:r>
+      <w:r>
+        <w:rPr>
+          <w:rStyle w:val="pl-s"/>
+        </w:rPr>
+        <w:t>NADH dehydrogenase subunit 6” (ND6)</w:t>
+      </w:r>
+      <w:r>
+        <w:rPr>
+          <w:rStyle w:val="pl-s"/>
+        </w:rPr>
+        <w:t xml:space="preserve"> dataset (the same dataset from pipeline 1) </w:t>
+      </w:r>
+      <w:r>
+        <w:rPr>
+          <w:rStyle w:val="pl-s"/>
+        </w:rPr>
+        <w:t xml:space="preserve">to it </w:t>
+      </w:r>
+      <w:r>
+        <w:rPr>
+          <w:rStyle w:val="pl-s"/>
+        </w:rPr>
+        <w:t>using the following command:</w:t>
+      </w:r>
+    </w:p>
+    <w:p>
+      <w:pPr>
+        <w:shd w:val="clear" w:color="auto" w:fill="000000" w:themeFill="text1"/>
+        <w:spacing w:after="0"/>
+        <w:rPr>
+          <w:rFonts w:ascii="Lucida Console" w:hAnsi="Lucida Console" w:cs="Lucida Console"/>
+          <w:sz w:val="16"/>
+          <w:szCs w:val="16"/>
+        </w:rPr>
+      </w:pPr>
+      <w:r>
+        <w:rPr>
+          <w:rFonts w:ascii="Lucida Console" w:hAnsi="Lucida Console" w:cs="Lucida Console"/>
+          <w:sz w:val="16"/>
+          <w:szCs w:val="16"/>
+        </w:rPr>
+        <w:t xml:space="preserve">time </w:t>
+      </w:r>
+      <w:proofErr w:type="spellStart"/>
+      <w:r>
+        <w:rPr>
+          <w:rFonts w:ascii="Lucida Console" w:hAnsi="Lucida Console" w:cs="Lucida Console"/>
+          <w:sz w:val="16"/>
+          <w:szCs w:val="16"/>
+        </w:rPr>
+        <w:t>tblastn</w:t>
+      </w:r>
+      <w:proofErr w:type="spellEnd"/>
+      <w:r>
+        <w:rPr>
+          <w:rFonts w:ascii="Lucida Console" w:hAnsi="Lucida Console" w:cs="Lucida Console"/>
+          <w:sz w:val="16"/>
+          <w:szCs w:val="16"/>
+        </w:rPr>
+        <w:t xml:space="preserve">                    \</w:t>
+      </w:r>
+    </w:p>
+    <w:p>
+      <w:pPr>
+        <w:shd w:val="clear" w:color="auto" w:fill="000000" w:themeFill="text1"/>
+        <w:spacing w:after="0"/>
+        <w:rPr>
+          <w:rFonts w:ascii="Lucida Console" w:hAnsi="Lucida Console" w:cs="Lucida Console"/>
+          <w:sz w:val="16"/>
+          <w:szCs w:val="16"/>
+        </w:rPr>
+      </w:pPr>
+      <w:r>
+        <w:rPr>
+          <w:rFonts w:ascii="Lucida Console" w:hAnsi="Lucida Console" w:cs="Lucida Console"/>
+          <w:sz w:val="16"/>
+          <w:szCs w:val="16"/>
+        </w:rPr>
+        <w:t xml:space="preserve">    -task </w:t>
+      </w:r>
+      <w:proofErr w:type="spellStart"/>
+      <w:r>
+        <w:rPr>
+          <w:rFonts w:ascii="Lucida Console" w:hAnsi="Lucida Console" w:cs="Lucida Console"/>
+          <w:sz w:val="16"/>
+          <w:szCs w:val="16"/>
+        </w:rPr>
+        <w:t>tblastn</w:t>
+      </w:r>
+      <w:proofErr w:type="spellEnd"/>
+      <w:r>
+        <w:rPr>
+          <w:rFonts w:ascii="Lucida Console" w:hAnsi="Lucida Console" w:cs="Lucida Console"/>
+          <w:sz w:val="16"/>
+          <w:szCs w:val="16"/>
+        </w:rPr>
+        <w:t>-fast          \</w:t>
+      </w:r>
+    </w:p>
+    <w:p>
+      <w:pPr>
+        <w:shd w:val="clear" w:color="auto" w:fill="000000" w:themeFill="text1"/>
+        <w:spacing w:after="0"/>
+        <w:rPr>
+          <w:rFonts w:ascii="Lucida Console" w:hAnsi="Lucida Console" w:cs="Lucida Console"/>
+          <w:sz w:val="16"/>
+          <w:szCs w:val="16"/>
+        </w:rPr>
+      </w:pPr>
+      <w:r>
+        <w:rPr>
+          <w:rFonts w:ascii="Lucida Console" w:hAnsi="Lucida Console" w:cs="Lucida Console"/>
+          <w:sz w:val="16"/>
+          <w:szCs w:val="16"/>
+        </w:rPr>
+        <w:t xml:space="preserve">    -query nd6_2-mito.faa       \</w:t>
+      </w:r>
+    </w:p>
+    <w:p>
+      <w:pPr>
+        <w:shd w:val="clear" w:color="auto" w:fill="000000" w:themeFill="text1"/>
+        <w:spacing w:after="0"/>
+        <w:rPr>
+          <w:rFonts w:ascii="Lucida Console" w:hAnsi="Lucida Console" w:cs="Lucida Console"/>
+          <w:sz w:val="16"/>
+          <w:szCs w:val="16"/>
+        </w:rPr>
+      </w:pPr>
+      <w:r>
+        <w:rPr>
+          <w:rFonts w:ascii="Lucida Console" w:hAnsi="Lucida Console" w:cs="Lucida Console"/>
+          <w:sz w:val="16"/>
+          <w:szCs w:val="16"/>
+        </w:rPr>
+        <w:t xml:space="preserve">    -</w:t>
+      </w:r>
+      <w:proofErr w:type="spellStart"/>
+      <w:r>
+        <w:rPr>
+          <w:rFonts w:ascii="Lucida Console" w:hAnsi="Lucida Console" w:cs="Lucida Console"/>
+          <w:sz w:val="16"/>
+          <w:szCs w:val="16"/>
+        </w:rPr>
+        <w:t>db</w:t>
+      </w:r>
+      <w:proofErr w:type="spellEnd"/>
+      <w:r>
+        <w:rPr>
+          <w:rFonts w:ascii="Lucida Console" w:hAnsi="Lucida Console" w:cs="Lucida Console"/>
+          <w:sz w:val="16"/>
+          <w:szCs w:val="16"/>
+        </w:rPr>
+        <w:t xml:space="preserve"> </w:t>
+      </w:r>
+      <w:r>
+        <w:rPr>
+          <w:rFonts w:ascii="Lucida Console" w:hAnsi="Lucida Console" w:cs="Lucida Console"/>
+          <w:sz w:val="16"/>
+          <w:szCs w:val="16"/>
+        </w:rPr>
+        <w:t>/</w:t>
+      </w:r>
+      <w:proofErr w:type="spellStart"/>
+      <w:r>
+        <w:rPr>
+          <w:rFonts w:ascii="Lucida Console" w:hAnsi="Lucida Console" w:cs="Lucida Console"/>
+          <w:sz w:val="16"/>
+          <w:szCs w:val="16"/>
+        </w:rPr>
+        <w:t>ptmp</w:t>
+      </w:r>
+      <w:proofErr w:type="spellEnd"/>
+      <w:r>
+        <w:rPr>
+          <w:rFonts w:ascii="Lucida Console" w:hAnsi="Lucida Console" w:cs="Lucida Console"/>
+          <w:sz w:val="16"/>
+          <w:szCs w:val="16"/>
+        </w:rPr>
+        <w:t>/BCB660/</w:t>
+      </w:r>
+      <w:proofErr w:type="spellStart"/>
+      <w:r>
+        <w:rPr>
+          <w:rFonts w:ascii="Lucida Console" w:hAnsi="Lucida Console" w:cs="Lucida Console"/>
+          <w:sz w:val="16"/>
+          <w:szCs w:val="16"/>
+        </w:rPr>
+        <w:t>arendsee</w:t>
+      </w:r>
+      <w:proofErr w:type="spellEnd"/>
+      <w:r>
+        <w:rPr>
+          <w:rFonts w:ascii="Lucida Console" w:hAnsi="Lucida Console" w:cs="Lucida Console"/>
+          <w:sz w:val="16"/>
+          <w:szCs w:val="16"/>
+        </w:rPr>
+        <w:t>/bcb660-project/</w:t>
+      </w:r>
+      <w:proofErr w:type="spellStart"/>
+      <w:r>
+        <w:rPr>
+          <w:rFonts w:ascii="Lucida Console" w:hAnsi="Lucida Console" w:cs="Lucida Console"/>
+          <w:sz w:val="16"/>
+          <w:szCs w:val="16"/>
+        </w:rPr>
+        <w:t>blastdb</w:t>
+      </w:r>
+      <w:proofErr w:type="spellEnd"/>
+      <w:r>
+        <w:rPr>
+          <w:rFonts w:ascii="Lucida Console" w:hAnsi="Lucida Console" w:cs="Lucida Console"/>
+          <w:sz w:val="16"/>
+          <w:szCs w:val="16"/>
+        </w:rPr>
+        <w:t>/</w:t>
+      </w:r>
+      <w:proofErr w:type="spellStart"/>
+      <w:r>
+        <w:rPr>
+          <w:rFonts w:ascii="Lucida Console" w:hAnsi="Lucida Console" w:cs="Lucida Console"/>
+          <w:sz w:val="16"/>
+          <w:szCs w:val="16"/>
+        </w:rPr>
+        <w:t>bioblitz</w:t>
+      </w:r>
+      <w:proofErr w:type="spellEnd"/>
+      <w:r>
+        <w:rPr>
+          <w:rFonts w:ascii="Lucida Console" w:hAnsi="Lucida Console" w:cs="Lucida Console"/>
+          <w:sz w:val="16"/>
+          <w:szCs w:val="16"/>
+        </w:rPr>
+        <w:t xml:space="preserve"> </w:t>
+      </w:r>
+      <w:r>
+        <w:rPr>
+          <w:rFonts w:ascii="Lucida Console" w:hAnsi="Lucida Console" w:cs="Lucida Console"/>
+          <w:sz w:val="16"/>
+          <w:szCs w:val="16"/>
+        </w:rPr>
+        <w:t>\</w:t>
+      </w:r>
+    </w:p>
+    <w:p>
+      <w:pPr>
+        <w:shd w:val="clear" w:color="auto" w:fill="000000" w:themeFill="text1"/>
+        <w:spacing w:after="0"/>
+        <w:rPr>
+          <w:rFonts w:ascii="Lucida Console" w:hAnsi="Lucida Console" w:cs="Lucida Console"/>
+          <w:sz w:val="16"/>
+          <w:szCs w:val="16"/>
+        </w:rPr>
+      </w:pPr>
+      <w:r>
+        <w:rPr>
+          <w:rFonts w:ascii="Lucida Console" w:hAnsi="Lucida Console" w:cs="Lucida Console"/>
+          <w:sz w:val="16"/>
+          <w:szCs w:val="16"/>
+        </w:rPr>
+        <w:t xml:space="preserve">    -</w:t>
+      </w:r>
+      <w:proofErr w:type="spellStart"/>
+      <w:r>
+        <w:rPr>
+          <w:rFonts w:ascii="Lucida Console" w:hAnsi="Lucida Console" w:cs="Lucida Console"/>
+          <w:sz w:val="16"/>
+          <w:szCs w:val="16"/>
+        </w:rPr>
+        <w:t>evalue</w:t>
+      </w:r>
+      <w:proofErr w:type="spellEnd"/>
+      <w:r>
+        <w:rPr>
+          <w:rFonts w:ascii="Lucida Console" w:hAnsi="Lucida Console" w:cs="Lucida Console"/>
+          <w:sz w:val="16"/>
+          <w:szCs w:val="16"/>
+        </w:rPr>
+        <w:t xml:space="preserve"> 0.001               \</w:t>
+      </w:r>
+    </w:p>
+    <w:p>
+      <w:pPr>
+        <w:shd w:val="clear" w:color="auto" w:fill="000000" w:themeFill="text1"/>
+        <w:spacing w:after="0"/>
+        <w:rPr>
+          <w:rFonts w:ascii="Lucida Console" w:hAnsi="Lucida Console" w:cs="Lucida Console"/>
+          <w:sz w:val="16"/>
+          <w:szCs w:val="16"/>
+        </w:rPr>
+      </w:pPr>
+      <w:r>
+        <w:rPr>
+          <w:rFonts w:ascii="Lucida Console" w:hAnsi="Lucida Console" w:cs="Lucida Console"/>
+          <w:sz w:val="16"/>
+          <w:szCs w:val="16"/>
+        </w:rPr>
+        <w:t xml:space="preserve">    -</w:t>
+      </w:r>
+      <w:proofErr w:type="spellStart"/>
+      <w:r>
+        <w:rPr>
+          <w:rFonts w:ascii="Lucida Console" w:hAnsi="Lucida Console" w:cs="Lucida Console"/>
+          <w:sz w:val="16"/>
+          <w:szCs w:val="16"/>
+        </w:rPr>
+        <w:t>num_threads</w:t>
+      </w:r>
+      <w:proofErr w:type="spellEnd"/>
+      <w:r>
+        <w:rPr>
+          <w:rFonts w:ascii="Lucida Console" w:hAnsi="Lucida Console" w:cs="Lucida Console"/>
+          <w:sz w:val="16"/>
+          <w:szCs w:val="16"/>
+        </w:rPr>
+        <w:t xml:space="preserve"> 1</w:t>
+      </w:r>
+      <w:r>
+        <w:rPr>
+          <w:rFonts w:ascii="Lucida Console" w:hAnsi="Lucida Console" w:cs="Lucida Console"/>
+          <w:sz w:val="16"/>
+          <w:szCs w:val="16"/>
+        </w:rPr>
+        <w:t>6</w:t>
+      </w:r>
+      <w:r>
+        <w:rPr>
+          <w:rFonts w:ascii="Lucida Console" w:hAnsi="Lucida Console" w:cs="Lucida Console"/>
+          <w:sz w:val="16"/>
+          <w:szCs w:val="16"/>
+        </w:rPr>
+        <w:t xml:space="preserve">             \</w:t>
+      </w:r>
+    </w:p>
+    <w:p>
+      <w:pPr>
+        <w:shd w:val="clear" w:color="auto" w:fill="000000" w:themeFill="text1"/>
+        <w:spacing w:after="0"/>
+        <w:rPr>
+          <w:rFonts w:ascii="Lucida Console" w:hAnsi="Lucida Console" w:cs="Lucida Console"/>
+          <w:sz w:val="16"/>
+          <w:szCs w:val="16"/>
+        </w:rPr>
+      </w:pPr>
+      <w:r>
+        <w:rPr>
+          <w:rFonts w:ascii="Lucida Console" w:hAnsi="Lucida Console" w:cs="Lucida Console"/>
+          <w:sz w:val="16"/>
+          <w:szCs w:val="16"/>
+        </w:rPr>
+        <w:t xml:space="preserve">    -</w:t>
+      </w:r>
+      <w:proofErr w:type="spellStart"/>
+      <w:r>
+        <w:rPr>
+          <w:rFonts w:ascii="Lucida Console" w:hAnsi="Lucida Console" w:cs="Lucida Console"/>
+          <w:sz w:val="16"/>
+          <w:szCs w:val="16"/>
+        </w:rPr>
+        <w:t>max_target_seqs</w:t>
+      </w:r>
+      <w:proofErr w:type="spellEnd"/>
+      <w:r>
+        <w:rPr>
+          <w:rFonts w:ascii="Lucida Console" w:hAnsi="Lucida Console" w:cs="Lucida Console"/>
+          <w:sz w:val="16"/>
+          <w:szCs w:val="16"/>
+        </w:rPr>
+        <w:t xml:space="preserve"> 1000000000 \</w:t>
+      </w:r>
+    </w:p>
+    <w:p>
+      <w:pPr>
+        <w:shd w:val="clear" w:color="auto" w:fill="000000" w:themeFill="text1"/>
+        <w:spacing w:after="0"/>
+        <w:rPr>
+          <w:rFonts w:ascii="Lucida Console" w:hAnsi="Lucida Console" w:cs="Lucida Console"/>
+          <w:sz w:val="16"/>
+          <w:szCs w:val="16"/>
+        </w:rPr>
+      </w:pPr>
+      <w:r>
+        <w:rPr>
+          <w:rFonts w:ascii="Lucida Console" w:hAnsi="Lucida Console" w:cs="Lucida Console"/>
+          <w:sz w:val="16"/>
+          <w:szCs w:val="16"/>
+        </w:rPr>
+        <w:t>-</w:t>
+      </w:r>
+      <w:proofErr w:type="spellStart"/>
+      <w:r>
+        <w:rPr>
+          <w:rFonts w:ascii="Lucida Console" w:hAnsi="Lucida Console" w:cs="Lucida Console"/>
+          <w:sz w:val="16"/>
+          <w:szCs w:val="16"/>
+        </w:rPr>
+        <w:t>outfmt</w:t>
+      </w:r>
+      <w:proofErr w:type="spellEnd"/>
+      <w:r>
+        <w:rPr>
+          <w:rFonts w:ascii="Lucida Console" w:hAnsi="Lucida Console" w:cs="Lucida Console"/>
+          <w:sz w:val="16"/>
+          <w:szCs w:val="16"/>
+        </w:rPr>
+        <w:t xml:space="preserve"> '7 </w:t>
+      </w:r>
+      <w:proofErr w:type="spellStart"/>
+      <w:r>
+        <w:rPr>
+          <w:rFonts w:ascii="Lucida Console" w:hAnsi="Lucida Console" w:cs="Lucida Console"/>
+          <w:sz w:val="16"/>
+          <w:szCs w:val="16"/>
+        </w:rPr>
+        <w:t>qseqid</w:t>
+      </w:r>
+      <w:proofErr w:type="spellEnd"/>
+      <w:r>
+        <w:rPr>
+          <w:rFonts w:ascii="Lucida Console" w:hAnsi="Lucida Console" w:cs="Lucida Console"/>
+          <w:sz w:val="16"/>
+          <w:szCs w:val="16"/>
+        </w:rPr>
+        <w:t xml:space="preserve"> </w:t>
+      </w:r>
+      <w:proofErr w:type="spellStart"/>
+      <w:r>
+        <w:rPr>
+          <w:rFonts w:ascii="Lucida Console" w:hAnsi="Lucida Console" w:cs="Lucida Console"/>
+          <w:sz w:val="16"/>
+          <w:szCs w:val="16"/>
+        </w:rPr>
+        <w:t>sseqid</w:t>
+      </w:r>
+      <w:proofErr w:type="spellEnd"/>
+      <w:r>
+        <w:rPr>
+          <w:rFonts w:ascii="Lucida Console" w:hAnsi="Lucida Console" w:cs="Lucida Console"/>
+          <w:sz w:val="16"/>
+          <w:szCs w:val="16"/>
+        </w:rPr>
+        <w:t xml:space="preserve"> </w:t>
+      </w:r>
+      <w:proofErr w:type="spellStart"/>
+      <w:r>
+        <w:rPr>
+          <w:rFonts w:ascii="Lucida Console" w:hAnsi="Lucida Console" w:cs="Lucida Console"/>
+          <w:sz w:val="16"/>
+          <w:szCs w:val="16"/>
+        </w:rPr>
+        <w:t>qlen</w:t>
+      </w:r>
+      <w:proofErr w:type="spellEnd"/>
+      <w:r>
+        <w:rPr>
+          <w:rFonts w:ascii="Lucida Console" w:hAnsi="Lucida Console" w:cs="Lucida Console"/>
+          <w:sz w:val="16"/>
+          <w:szCs w:val="16"/>
+        </w:rPr>
+        <w:t xml:space="preserve"> </w:t>
+      </w:r>
+      <w:proofErr w:type="spellStart"/>
+      <w:r>
+        <w:rPr>
+          <w:rFonts w:ascii="Lucida Console" w:hAnsi="Lucida Console" w:cs="Lucida Console"/>
+          <w:sz w:val="16"/>
+          <w:szCs w:val="16"/>
+        </w:rPr>
+        <w:t>slen</w:t>
+      </w:r>
+      <w:proofErr w:type="spellEnd"/>
+      <w:r>
+        <w:rPr>
+          <w:rFonts w:ascii="Lucida Console" w:hAnsi="Lucida Console" w:cs="Lucida Console"/>
+          <w:sz w:val="16"/>
+          <w:szCs w:val="16"/>
+        </w:rPr>
+        <w:t xml:space="preserve"> </w:t>
+      </w:r>
+      <w:proofErr w:type="spellStart"/>
+      <w:r>
+        <w:rPr>
+          <w:rFonts w:ascii="Lucida Console" w:hAnsi="Lucida Console" w:cs="Lucida Console"/>
+          <w:sz w:val="16"/>
+          <w:szCs w:val="16"/>
+        </w:rPr>
+        <w:t>qstart</w:t>
+      </w:r>
+      <w:proofErr w:type="spellEnd"/>
+      <w:r>
+        <w:rPr>
+          <w:rFonts w:ascii="Lucida Console" w:hAnsi="Lucida Console" w:cs="Lucida Console"/>
+          <w:sz w:val="16"/>
+          <w:szCs w:val="16"/>
+        </w:rPr>
+        <w:t xml:space="preserve"> </w:t>
+      </w:r>
+      <w:proofErr w:type="spellStart"/>
+      <w:r>
+        <w:rPr>
+          <w:rFonts w:ascii="Lucida Console" w:hAnsi="Lucida Console" w:cs="Lucida Console"/>
+          <w:sz w:val="16"/>
+          <w:szCs w:val="16"/>
+        </w:rPr>
+        <w:t>qstop</w:t>
+      </w:r>
+      <w:proofErr w:type="spellEnd"/>
+      <w:r>
+        <w:rPr>
+          <w:rFonts w:ascii="Lucida Console" w:hAnsi="Lucida Console" w:cs="Lucida Console"/>
+          <w:sz w:val="16"/>
+          <w:szCs w:val="16"/>
+        </w:rPr>
+        <w:t xml:space="preserve"> </w:t>
+      </w:r>
+      <w:proofErr w:type="spellStart"/>
+      <w:r>
+        <w:rPr>
+          <w:rFonts w:ascii="Lucida Console" w:hAnsi="Lucida Console" w:cs="Lucida Console"/>
+          <w:sz w:val="16"/>
+          <w:szCs w:val="16"/>
+        </w:rPr>
+        <w:t>sstart</w:t>
+      </w:r>
+      <w:proofErr w:type="spellEnd"/>
+      <w:r>
+        <w:rPr>
+          <w:rFonts w:ascii="Lucida Console" w:hAnsi="Lucida Console" w:cs="Lucida Console"/>
+          <w:sz w:val="16"/>
+          <w:szCs w:val="16"/>
+        </w:rPr>
+        <w:t xml:space="preserve"> </w:t>
+      </w:r>
+      <w:proofErr w:type="spellStart"/>
+      <w:r>
+        <w:rPr>
+          <w:rFonts w:ascii="Lucida Console" w:hAnsi="Lucida Console" w:cs="Lucida Console"/>
+          <w:sz w:val="16"/>
+          <w:szCs w:val="16"/>
+        </w:rPr>
+        <w:t>sstop</w:t>
+      </w:r>
+      <w:proofErr w:type="spellEnd"/>
+      <w:r>
+        <w:rPr>
+          <w:rFonts w:ascii="Lucida Console" w:hAnsi="Lucida Console" w:cs="Lucida Console"/>
+          <w:sz w:val="16"/>
+          <w:szCs w:val="16"/>
+        </w:rPr>
+        <w:t xml:space="preserve"> </w:t>
+      </w:r>
+      <w:proofErr w:type="spellStart"/>
+      <w:r>
+        <w:rPr>
+          <w:rFonts w:ascii="Lucida Console" w:hAnsi="Lucida Console" w:cs="Lucida Console"/>
+          <w:sz w:val="16"/>
+          <w:szCs w:val="16"/>
+        </w:rPr>
+        <w:t>bitscore</w:t>
+      </w:r>
+      <w:proofErr w:type="spellEnd"/>
+      <w:r>
+        <w:rPr>
+          <w:rFonts w:ascii="Lucida Console" w:hAnsi="Lucida Console" w:cs="Lucida Console"/>
+          <w:sz w:val="16"/>
+          <w:szCs w:val="16"/>
+        </w:rPr>
+        <w:t xml:space="preserve"> </w:t>
+      </w:r>
+      <w:proofErr w:type="spellStart"/>
+      <w:r>
+        <w:rPr>
+          <w:rFonts w:ascii="Lucida Console" w:hAnsi="Lucida Console" w:cs="Lucida Console"/>
+          <w:sz w:val="16"/>
+          <w:szCs w:val="16"/>
+        </w:rPr>
+        <w:t>pident</w:t>
+      </w:r>
+      <w:proofErr w:type="spellEnd"/>
+      <w:r>
+        <w:rPr>
+          <w:rFonts w:ascii="Lucida Console" w:hAnsi="Lucida Console" w:cs="Lucida Console"/>
+          <w:sz w:val="16"/>
+          <w:szCs w:val="16"/>
+        </w:rPr>
+        <w:t xml:space="preserve"> positive </w:t>
+      </w:r>
+      <w:proofErr w:type="spellStart"/>
+      <w:r>
+        <w:rPr>
+          <w:rFonts w:ascii="Lucida Console" w:hAnsi="Lucida Console" w:cs="Lucida Console"/>
+          <w:sz w:val="16"/>
+          <w:szCs w:val="16"/>
+        </w:rPr>
+        <w:t>evalue</w:t>
+      </w:r>
+      <w:proofErr w:type="spellEnd"/>
+      <w:r>
+        <w:rPr>
+          <w:rFonts w:ascii="Lucida Console" w:hAnsi="Lucida Console" w:cs="Lucida Console"/>
+          <w:sz w:val="16"/>
+          <w:szCs w:val="16"/>
+        </w:rPr>
+        <w:t>'</w:t>
+      </w:r>
+      <w:r>
+        <w:rPr>
+          <w:rFonts w:ascii="Lucida Console" w:hAnsi="Lucida Console" w:cs="Lucida Console"/>
+          <w:sz w:val="16"/>
+          <w:szCs w:val="16"/>
+        </w:rPr>
+        <w:t xml:space="preserve"> \</w:t>
+      </w:r>
+    </w:p>
+    <w:p>
+      <w:pPr>
+        <w:shd w:val="clear" w:color="auto" w:fill="000000" w:themeFill="text1"/>
+        <w:spacing w:after="0"/>
+        <w:rPr>
+          <w:rFonts w:ascii="Lucida Console" w:hAnsi="Lucida Console" w:cs="Lucida Console"/>
+          <w:sz w:val="16"/>
+          <w:szCs w:val="16"/>
+        </w:rPr>
+      </w:pPr>
+      <w:r>
+        <w:rPr>
+          <w:rFonts w:ascii="Lucida Console" w:hAnsi="Lucida Console" w:cs="Lucida Console"/>
+          <w:sz w:val="16"/>
+          <w:szCs w:val="16"/>
+        </w:rPr>
+        <w:t xml:space="preserve"> &gt; nd6_2-blast-all.tab</w:t>
+      </w:r>
+    </w:p>
+    <w:p>
+      <w:pPr>
+        <w:spacing w:after="0"/>
+      </w:pPr>
+    </w:p>
+    <w:p>
+      <w:pPr>
+        <w:spacing w:after="0"/>
+      </w:pPr>
+      <w:r>
+        <w:t xml:space="preserve">After getting the BLAST results, we </w:t>
+      </w:r>
+      <w:r>
+        <w:t xml:space="preserve">performed the same steps as in Pipeline I. Briefly, </w:t>
+      </w:r>
+      <w:r>
+        <w:t>used a bash script to re-format the obtained file</w:t>
+      </w:r>
+      <w:r>
+        <w:t xml:space="preserve">, </w:t>
+      </w:r>
+      <w:r>
+        <w:t xml:space="preserve">calculated the most represented species in the </w:t>
+      </w:r>
+      <w:proofErr w:type="spellStart"/>
+      <w:r>
+        <w:t>BioBlitz</w:t>
+      </w:r>
+      <w:proofErr w:type="spellEnd"/>
+      <w:r>
+        <w:t xml:space="preserve"> sample using a R script</w:t>
+      </w:r>
+      <w:r>
+        <w:t xml:space="preserve">, </w:t>
+      </w:r>
+      <w:r>
+        <w:t>generate a phylogenetic tree using NCBI Common Tree web site</w:t>
+      </w:r>
+      <w:r>
+        <w:t xml:space="preserve"> and</w:t>
+      </w:r>
+      <w:r>
+        <w:t xml:space="preserve"> visualized </w:t>
+      </w:r>
+      <w:r>
+        <w:t xml:space="preserve">the tree </w:t>
+      </w:r>
+      <w:r>
+        <w:t>using TreeGraph2</w:t>
+      </w:r>
+      <w:r>
+        <w:t xml:space="preserve"> (as stated before, for a full description of the scripts please refer to the supplementary materials).</w:t>
       </w:r>
       <w:bookmarkStart w:id="0" w:name="_GoBack"/>
       <w:bookmarkEnd w:id="0"/>
+    </w:p>
+    <w:p>
+      <w:pPr>
+        <w:spacing w:after="0"/>
+      </w:pPr>
+    </w:p>
+    <w:p>
+      <w:pPr>
+        <w:spacing w:after="0"/>
+      </w:pPr>
+    </w:p>
+    <w:p>
+      <w:pPr>
+        <w:spacing w:after="0"/>
+      </w:pPr>
+      <w:r>
+        <w:t>R</w:t>
+      </w:r>
+      <w:r>
+        <w:t>esults</w:t>
+      </w:r>
+    </w:p>
+    <w:p>
+      <w:pPr>
+        <w:spacing w:after="0"/>
+      </w:pPr>
+      <w:r>
+        <w:t>Conclusion</w:t>
+      </w:r>
+    </w:p>
+    <w:p>
+      <w:pPr>
+        <w:spacing w:after="0"/>
+      </w:pPr>
+      <w:r>
+        <w:t>Autho</w:t>
+      </w:r>
+      <w:r>
+        <w:t>r</w:t>
+      </w:r>
+      <w:r>
+        <w:t>'s Contribution</w:t>
+      </w:r>
+    </w:p>
+    <w:p>
+      <w:r>
+        <w:br w:type="page"/>
+      </w:r>
     </w:p>
     <w:p>
       <w:pPr>
@@ -3400,6 +4418,26 @@
       <w:szCs w:val="24"/>
     </w:rPr>
   </w:style>
+  <w:style w:type="character" w:customStyle="1" w:styleId="pl-c">
+    <w:name w:val="pl-c"/>
+    <w:basedOn w:val="DefaultParagraphFont"/>
+    <w:rsid w:val="000B729C"/>
+  </w:style>
+  <w:style w:type="character" w:customStyle="1" w:styleId="pl-smi">
+    <w:name w:val="pl-smi"/>
+    <w:basedOn w:val="DefaultParagraphFont"/>
+    <w:rsid w:val="00153A55"/>
+  </w:style>
+  <w:style w:type="character" w:customStyle="1" w:styleId="pl-k">
+    <w:name w:val="pl-k"/>
+    <w:basedOn w:val="DefaultParagraphFont"/>
+    <w:rsid w:val="00153A55"/>
+  </w:style>
+  <w:style w:type="character" w:customStyle="1" w:styleId="pl-pds">
+    <w:name w:val="pl-pds"/>
+    <w:basedOn w:val="DefaultParagraphFont"/>
+    <w:rsid w:val="00153A55"/>
+  </w:style>
 </w:styles>
 </file>
 

</xml_diff>

<commit_message>
With pipeline I results
Still missing numbers and legend for figures and tables
</commit_message>
<xml_diff>
--- a/660_project.docx
+++ b/660_project.docx
@@ -3700,25 +3700,1659 @@
       </w:r>
     </w:p>
     <w:p>
-      <w:pPr>
-        <w:spacing w:after="0"/>
-      </w:pPr>
-    </w:p>
-    <w:p>
-      <w:pPr>
-        <w:spacing w:after="0"/>
-      </w:pPr>
-      <w:r>
+      <w:r>
+        <w:br w:type="page"/>
+      </w:r>
+    </w:p>
+    <w:p>
+      <w:pPr>
+        <w:spacing w:after="0"/>
+        <w:jc w:val="both"/>
+      </w:pPr>
+      <w:r>
+        <w:lastRenderedPageBreak/>
         <w:t>R</w:t>
       </w:r>
       <w:r>
         <w:t>esults</w:t>
       </w:r>
-    </w:p>
-    <w:p>
-      <w:pPr>
-        <w:spacing w:after="0"/>
-      </w:pPr>
+      <w:r>
+        <w:t xml:space="preserve"> / Discussion</w:t>
+      </w:r>
+    </w:p>
+    <w:p>
+      <w:pPr>
+        <w:spacing w:after="0"/>
+        <w:jc w:val="both"/>
+      </w:pPr>
+      <w:r>
+        <w:t xml:space="preserve">Quality check: The </w:t>
+      </w:r>
+      <w:proofErr w:type="spellStart"/>
+      <w:r>
+        <w:t>FastQC</w:t>
+      </w:r>
+      <w:proofErr w:type="spellEnd"/>
+      <w:r>
+        <w:t xml:space="preserve"> run reported the following errors: Per base sequence quality (there was a considerable drop in base call quality at the last bases), Per base sequence content</w:t>
+      </w:r>
+      <w:r>
+        <w:t xml:space="preserve">, Sequence duplication levels and </w:t>
+      </w:r>
+      <w:proofErr w:type="spellStart"/>
+      <w:r>
+        <w:t>Kmer</w:t>
+      </w:r>
+      <w:proofErr w:type="spellEnd"/>
+      <w:r>
+        <w:t xml:space="preserve"> content</w:t>
+      </w:r>
+      <w:r>
+        <w:t xml:space="preserve"> (</w:t>
+      </w:r>
+      <w:r>
+        <w:t>f</w:t>
+      </w:r>
+      <w:r>
+        <w:t>igure X)</w:t>
+      </w:r>
+      <w:r>
+        <w:t>.</w:t>
+      </w:r>
+      <w:r>
+        <w:t xml:space="preserve"> Since our project is to identify the </w:t>
+      </w:r>
+      <w:proofErr w:type="gramStart"/>
+      <w:r>
+        <w:t>different species</w:t>
+      </w:r>
+      <w:proofErr w:type="gramEnd"/>
+      <w:r>
+        <w:t xml:space="preserve"> present in a </w:t>
+      </w:r>
+      <w:proofErr w:type="spellStart"/>
+      <w:r>
+        <w:t>BioBlitz</w:t>
+      </w:r>
+      <w:proofErr w:type="spellEnd"/>
+      <w:r>
+        <w:t xml:space="preserve"> sampling, we decided to keep all reads without performing any trimming or filtering process on them</w:t>
+      </w:r>
+      <w:r>
+        <w:t>, regardless of the quality check results</w:t>
+      </w:r>
+      <w:r>
+        <w:t>.</w:t>
+      </w:r>
+    </w:p>
+    <w:p>
+      <w:pPr>
+        <w:spacing w:after="0"/>
+      </w:pPr>
+    </w:p>
+    <w:p>
+      <w:pPr>
+        <w:spacing w:after="0"/>
+        <w:jc w:val="center"/>
+      </w:pPr>
+      <w:r>
+        <w:rPr>
+          <w:noProof/>
+        </w:rPr>
+        <w:drawing>
+          <wp:inline distT="0" distB="0" distL="0" distR="0">
+            <wp:extent cx="4730750" cy="2247618"/>
+            <wp:effectExtent l="0" t="0" r="0" b="635"/>
+            <wp:docPr id="1" name="Picture 1" descr="https://lh4.googleusercontent.com/ZusSdX7S8ix5mDkzdWHSC3p3ab8wU5GblIqQPZaLBJKGjdbwyAJb9IGnfElOipXUgf_V7P1EZ3gqLir8LhNYH3FbIOi9XQPr1IWQsK0bwooJ7OnqevyEKVQhpUf_lA5Is30zxwkMLLk"/>
+            <wp:cNvGraphicFramePr>
+              <a:graphicFrameLocks xmlns:a="http://schemas.openxmlformats.org/drawingml/2006/main" noChangeAspect="1"/>
+            </wp:cNvGraphicFramePr>
+            <a:graphic xmlns:a="http://schemas.openxmlformats.org/drawingml/2006/main">
+              <a:graphicData uri="http://schemas.openxmlformats.org/drawingml/2006/picture">
+                <pic:pic xmlns:pic="http://schemas.openxmlformats.org/drawingml/2006/picture">
+                  <pic:nvPicPr>
+                    <pic:cNvPr id="0" name="docs-internal-guid-e83bf7b4-d970-3d0a-5831-01d50fec843c" descr="https://lh4.googleusercontent.com/ZusSdX7S8ix5mDkzdWHSC3p3ab8wU5GblIqQPZaLBJKGjdbwyAJb9IGnfElOipXUgf_V7P1EZ3gqLir8LhNYH3FbIOi9XQPr1IWQsK0bwooJ7OnqevyEKVQhpUf_lA5Is30zxwkMLLk"/>
+                    <pic:cNvPicPr>
+                      <a:picLocks noChangeAspect="1" noChangeArrowheads="1"/>
+                    </pic:cNvPicPr>
+                  </pic:nvPicPr>
+                  <pic:blipFill rotWithShape="1">
+                    <a:blip r:embed="rId12" cstate="print">
+                      <a:extLst>
+                        <a:ext uri="{28A0092B-C50C-407E-A947-70E740481C1C}">
+                          <a14:useLocalDpi xmlns:a14="http://schemas.microsoft.com/office/drawing/2010/main" val="0"/>
+                        </a:ext>
+                      </a:extLst>
+                    </a:blip>
+                    <a:srcRect l="1" t="10446" r="1282" b="6173"/>
+                    <a:stretch/>
+                  </pic:blipFill>
+                  <pic:spPr bwMode="auto">
+                    <a:xfrm>
+                      <a:off x="0" y="0"/>
+                      <a:ext cx="4764748" cy="2263771"/>
+                    </a:xfrm>
+                    <a:prstGeom prst="rect">
+                      <a:avLst/>
+                    </a:prstGeom>
+                    <a:noFill/>
+                    <a:ln>
+                      <a:noFill/>
+                    </a:ln>
+                    <a:extLst>
+                      <a:ext uri="{53640926-AAD7-44D8-BBD7-CCE9431645EC}">
+                        <a14:shadowObscured xmlns:a14="http://schemas.microsoft.com/office/drawing/2010/main"/>
+                      </a:ext>
+                    </a:extLst>
+                  </pic:spPr>
+                </pic:pic>
+              </a:graphicData>
+            </a:graphic>
+          </wp:inline>
+        </w:drawing>
+      </w:r>
+    </w:p>
+    <w:p>
+      <w:pPr>
+        <w:spacing w:after="0"/>
+        <w:jc w:val="center"/>
+      </w:pPr>
+      <w:r>
+        <w:rPr>
+          <w:noProof/>
+        </w:rPr>
+        <w:drawing>
+          <wp:inline distT="0" distB="0" distL="0" distR="0">
+            <wp:extent cx="4781550" cy="2231046"/>
+            <wp:effectExtent l="0" t="0" r="0" b="0"/>
+            <wp:docPr id="2" name="Picture 2" descr="https://lh3.googleusercontent.com/ARS2KildaKNVuhRqg22uUGp0Jo3Wt9QTB6cZazdSevVA6nn_UtTGr8l9af5zROMbCCWS24IGGSb8GegfXViG6-UzKqGbEhq8H7k_3bqPQVocoTqOUdg_I8g8_LtzKfnImaMFDpWJpGc"/>
+            <wp:cNvGraphicFramePr>
+              <a:graphicFrameLocks xmlns:a="http://schemas.openxmlformats.org/drawingml/2006/main" noChangeAspect="1"/>
+            </wp:cNvGraphicFramePr>
+            <a:graphic xmlns:a="http://schemas.openxmlformats.org/drawingml/2006/main">
+              <a:graphicData uri="http://schemas.openxmlformats.org/drawingml/2006/picture">
+                <pic:pic xmlns:pic="http://schemas.openxmlformats.org/drawingml/2006/picture">
+                  <pic:nvPicPr>
+                    <pic:cNvPr id="0" name="docs-internal-guid-e83bf7b4-d970-dcc5-62b3-9e3396b6350f" descr="https://lh3.googleusercontent.com/ARS2KildaKNVuhRqg22uUGp0Jo3Wt9QTB6cZazdSevVA6nn_UtTGr8l9af5zROMbCCWS24IGGSb8GegfXViG6-UzKqGbEhq8H7k_3bqPQVocoTqOUdg_I8g8_LtzKfnImaMFDpWJpGc"/>
+                    <pic:cNvPicPr>
+                      <a:picLocks noChangeAspect="1" noChangeArrowheads="1"/>
+                    </pic:cNvPicPr>
+                  </pic:nvPicPr>
+                  <pic:blipFill rotWithShape="1">
+                    <a:blip r:embed="rId13" cstate="print">
+                      <a:extLst>
+                        <a:ext uri="{28A0092B-C50C-407E-A947-70E740481C1C}">
+                          <a14:useLocalDpi xmlns:a14="http://schemas.microsoft.com/office/drawing/2010/main" val="0"/>
+                        </a:ext>
+                      </a:extLst>
+                    </a:blip>
+                    <a:srcRect t="11966" r="855" b="5793"/>
+                    <a:stretch/>
+                  </pic:blipFill>
+                  <pic:spPr bwMode="auto">
+                    <a:xfrm>
+                      <a:off x="0" y="0"/>
+                      <a:ext cx="4816990" cy="2247582"/>
+                    </a:xfrm>
+                    <a:prstGeom prst="rect">
+                      <a:avLst/>
+                    </a:prstGeom>
+                    <a:noFill/>
+                    <a:ln>
+                      <a:noFill/>
+                    </a:ln>
+                    <a:extLst>
+                      <a:ext uri="{53640926-AAD7-44D8-BBD7-CCE9431645EC}">
+                        <a14:shadowObscured xmlns:a14="http://schemas.microsoft.com/office/drawing/2010/main"/>
+                      </a:ext>
+                    </a:extLst>
+                  </pic:spPr>
+                </pic:pic>
+              </a:graphicData>
+            </a:graphic>
+          </wp:inline>
+        </w:drawing>
+      </w:r>
+    </w:p>
+    <w:p>
+      <w:pPr>
+        <w:spacing w:after="0"/>
+      </w:pPr>
+    </w:p>
+    <w:p>
+      <w:pPr>
+        <w:spacing w:after="0"/>
+        <w:jc w:val="both"/>
+      </w:pPr>
+      <w:r>
+        <w:t>Pipeline I</w:t>
+      </w:r>
+      <w:r>
+        <w:t xml:space="preserve">: </w:t>
+      </w:r>
+      <w:r>
+        <w:t>T</w:t>
+      </w:r>
+      <w:r>
+        <w:t xml:space="preserve">he Bowtie2 alignment gave us a total of </w:t>
+      </w:r>
+      <w:r>
+        <w:t>8,949,517</w:t>
+      </w:r>
+      <w:r>
+        <w:t xml:space="preserve"> paired reads that aligned concordant to our mitochondrial genomes database</w:t>
+      </w:r>
+      <w:r>
+        <w:t xml:space="preserve"> (</w:t>
+      </w:r>
+      <w:r>
+        <w:t>roughly 4.4% of the total reads)</w:t>
+      </w:r>
+      <w:r>
+        <w:t>. The Trinity “de novo” assembly</w:t>
+      </w:r>
+      <w:r>
+        <w:t xml:space="preserve"> on these files</w:t>
+      </w:r>
+      <w:r>
+        <w:t xml:space="preserve"> predicted 534 transcripts</w:t>
+      </w:r>
+      <w:r>
+        <w:t xml:space="preserve">. </w:t>
+      </w:r>
+      <w:r>
+        <w:t xml:space="preserve">These transcripts were used as the database for our BLAST search. </w:t>
+      </w:r>
+      <w:bookmarkStart w:id="0" w:name="_GoBack"/>
+      <w:bookmarkEnd w:id="0"/>
+      <w:r>
+        <w:t xml:space="preserve">Using </w:t>
+      </w:r>
+      <w:proofErr w:type="spellStart"/>
+      <w:r>
+        <w:t>tBLASTn</w:t>
+      </w:r>
+      <w:proofErr w:type="spellEnd"/>
+      <w:r>
+        <w:t xml:space="preserve"> alignment score and results filtering, we </w:t>
+      </w:r>
+      <w:r>
+        <w:t>could</w:t>
+      </w:r>
+      <w:r>
+        <w:t xml:space="preserve"> indicate how many times a certain specie’s ND6 protein was a maximum score hit for any different predicted transcript. We </w:t>
+      </w:r>
+      <w:r>
+        <w:t>use</w:t>
+      </w:r>
+      <w:r>
+        <w:t xml:space="preserve"> th</w:t>
+      </w:r>
+      <w:r>
+        <w:t>ese</w:t>
+      </w:r>
+      <w:r>
+        <w:t xml:space="preserve"> results to </w:t>
+      </w:r>
+      <w:r>
+        <w:t xml:space="preserve">suggest </w:t>
+      </w:r>
+      <w:r>
+        <w:t xml:space="preserve">this specie’s RNA abundance </w:t>
+      </w:r>
+      <w:r>
+        <w:t>i</w:t>
+      </w:r>
+      <w:r>
+        <w:t xml:space="preserve">n out </w:t>
+      </w:r>
+      <w:proofErr w:type="spellStart"/>
+      <w:r>
+        <w:t>BioBlitz</w:t>
+      </w:r>
+      <w:proofErr w:type="spellEnd"/>
+      <w:r>
+        <w:t xml:space="preserve"> sample. </w:t>
+      </w:r>
+      <w:r>
+        <w:t xml:space="preserve">From this data, we obtain </w:t>
+      </w:r>
+      <w:r>
+        <w:t>that 12 species were likely to be present. Every specie was represented either 1 or 2 times at most. The exception was one specie, represented 25 times</w:t>
+      </w:r>
+      <w:r>
+        <w:t xml:space="preserve"> (the butterfly </w:t>
+      </w:r>
+      <w:r>
+        <w:rPr>
+          <w:i/>
+        </w:rPr>
+        <w:t xml:space="preserve">Tirumala </w:t>
+      </w:r>
+      <w:proofErr w:type="spellStart"/>
+      <w:r>
+        <w:rPr>
+          <w:i/>
+        </w:rPr>
+        <w:t>limniace</w:t>
+      </w:r>
+      <w:proofErr w:type="spellEnd"/>
+      <w:r>
+        <w:t>, table X and figure X).</w:t>
+      </w:r>
+    </w:p>
+    <w:p>
+      <w:pPr>
+        <w:spacing w:after="0"/>
+        <w:jc w:val="both"/>
+      </w:pPr>
+    </w:p>
+    <w:tbl>
+      <w:tblPr>
+        <w:tblStyle w:val="TableGrid"/>
+        <w:tblW w:w="5000" w:type="pct"/>
+        <w:tblLook w:val="04A0" w:firstRow="1" w:lastRow="0" w:firstColumn="1" w:lastColumn="0" w:noHBand="0" w:noVBand="1"/>
+      </w:tblPr>
+      <w:tblGrid>
+        <w:gridCol w:w="5281"/>
+        <w:gridCol w:w="4069"/>
+      </w:tblGrid>
+      <w:tr>
+        <w:trPr>
+          <w:trHeight w:val="260"/>
+        </w:trPr>
+        <w:tc>
+          <w:tcPr>
+            <w:tcW w:w="2824" w:type="pct"/>
+            <w:shd w:val="clear" w:color="auto" w:fill="000000" w:themeFill="text1"/>
+            <w:noWrap/>
+            <w:vAlign w:val="center"/>
+          </w:tcPr>
+          <w:p>
+            <w:pPr>
+              <w:jc w:val="center"/>
+              <w:rPr>
+                <w:rFonts w:ascii="Lucida Sans" w:eastAsia="Times New Roman" w:hAnsi="Lucida Sans" w:cs="Times New Roman"/>
+                <w:b/>
+                <w:bCs/>
+                <w:color w:val="FFFFFF" w:themeColor="background1"/>
+                <w:sz w:val="17"/>
+                <w:szCs w:val="17"/>
+              </w:rPr>
+            </w:pPr>
+            <w:r>
+              <w:rPr>
+                <w:rFonts w:ascii="Lucida Sans" w:eastAsia="Times New Roman" w:hAnsi="Lucida Sans" w:cs="Times New Roman"/>
+                <w:b/>
+                <w:bCs/>
+                <w:color w:val="FFFFFF" w:themeColor="background1"/>
+                <w:sz w:val="17"/>
+                <w:szCs w:val="17"/>
+              </w:rPr>
+              <w:t>Specie Name</w:t>
+            </w:r>
+          </w:p>
+        </w:tc>
+        <w:tc>
+          <w:tcPr>
+            <w:tcW w:w="2176" w:type="pct"/>
+            <w:shd w:val="clear" w:color="auto" w:fill="000000" w:themeFill="text1"/>
+            <w:noWrap/>
+            <w:vAlign w:val="center"/>
+          </w:tcPr>
+          <w:p>
+            <w:pPr>
+              <w:jc w:val="center"/>
+              <w:rPr>
+                <w:rFonts w:ascii="Lucida Sans" w:eastAsia="Times New Roman" w:hAnsi="Lucida Sans" w:cs="Times New Roman"/>
+                <w:color w:val="FFFFFF" w:themeColor="background1"/>
+                <w:sz w:val="17"/>
+                <w:szCs w:val="17"/>
+              </w:rPr>
+            </w:pPr>
+            <w:r>
+              <w:rPr>
+                <w:rFonts w:ascii="Lucida Sans" w:eastAsia="Times New Roman" w:hAnsi="Lucida Sans" w:cs="Times New Roman"/>
+                <w:color w:val="FFFFFF" w:themeColor="background1"/>
+                <w:sz w:val="17"/>
+                <w:szCs w:val="17"/>
+              </w:rPr>
+              <w:t>Max-score hits count</w:t>
+            </w:r>
+          </w:p>
+        </w:tc>
+      </w:tr>
+      <w:tr>
+        <w:trPr>
+          <w:trHeight w:val="260"/>
+        </w:trPr>
+        <w:tc>
+          <w:tcPr>
+            <w:tcW w:w="2824" w:type="pct"/>
+            <w:noWrap/>
+            <w:vAlign w:val="center"/>
+            <w:hideMark/>
+          </w:tcPr>
+          <w:p>
+            <w:pPr>
+              <w:jc w:val="center"/>
+              <w:rPr>
+                <w:rFonts w:ascii="Lucida Sans" w:eastAsia="Times New Roman" w:hAnsi="Lucida Sans" w:cs="Times New Roman"/>
+                <w:b/>
+                <w:bCs/>
+                <w:i/>
+                <w:color w:val="555555"/>
+                <w:sz w:val="17"/>
+                <w:szCs w:val="17"/>
+              </w:rPr>
+            </w:pPr>
+            <w:proofErr w:type="spellStart"/>
+            <w:r>
+              <w:rPr>
+                <w:rFonts w:ascii="Lucida Sans" w:eastAsia="Times New Roman" w:hAnsi="Lucida Sans" w:cs="Times New Roman"/>
+                <w:b/>
+                <w:bCs/>
+                <w:i/>
+                <w:color w:val="555555"/>
+                <w:sz w:val="17"/>
+                <w:szCs w:val="17"/>
+              </w:rPr>
+              <w:t>Camponotus</w:t>
+            </w:r>
+            <w:proofErr w:type="spellEnd"/>
+            <w:r>
+              <w:rPr>
+                <w:rFonts w:ascii="Lucida Sans" w:eastAsia="Times New Roman" w:hAnsi="Lucida Sans" w:cs="Times New Roman"/>
+                <w:b/>
+                <w:bCs/>
+                <w:i/>
+                <w:color w:val="555555"/>
+                <w:sz w:val="17"/>
+                <w:szCs w:val="17"/>
+              </w:rPr>
+              <w:t xml:space="preserve"> </w:t>
+            </w:r>
+            <w:proofErr w:type="spellStart"/>
+            <w:r>
+              <w:rPr>
+                <w:rFonts w:ascii="Lucida Sans" w:eastAsia="Times New Roman" w:hAnsi="Lucida Sans" w:cs="Times New Roman"/>
+                <w:b/>
+                <w:bCs/>
+                <w:i/>
+                <w:color w:val="555555"/>
+                <w:sz w:val="17"/>
+                <w:szCs w:val="17"/>
+              </w:rPr>
+              <w:t>atrox</w:t>
+            </w:r>
+            <w:proofErr w:type="spellEnd"/>
+          </w:p>
+        </w:tc>
+        <w:tc>
+          <w:tcPr>
+            <w:tcW w:w="2176" w:type="pct"/>
+            <w:noWrap/>
+            <w:vAlign w:val="center"/>
+            <w:hideMark/>
+          </w:tcPr>
+          <w:p>
+            <w:pPr>
+              <w:jc w:val="center"/>
+              <w:rPr>
+                <w:rFonts w:ascii="Lucida Sans" w:eastAsia="Times New Roman" w:hAnsi="Lucida Sans" w:cs="Times New Roman"/>
+                <w:color w:val="000000"/>
+                <w:sz w:val="17"/>
+                <w:szCs w:val="17"/>
+              </w:rPr>
+            </w:pPr>
+            <w:r>
+              <w:rPr>
+                <w:rFonts w:ascii="Lucida Sans" w:eastAsia="Times New Roman" w:hAnsi="Lucida Sans" w:cs="Times New Roman"/>
+                <w:color w:val="000000"/>
+                <w:sz w:val="17"/>
+                <w:szCs w:val="17"/>
+              </w:rPr>
+              <w:t>2</w:t>
+            </w:r>
+          </w:p>
+        </w:tc>
+      </w:tr>
+      <w:tr>
+        <w:trPr>
+          <w:trHeight w:val="260"/>
+        </w:trPr>
+        <w:tc>
+          <w:tcPr>
+            <w:tcW w:w="2824" w:type="pct"/>
+            <w:noWrap/>
+            <w:vAlign w:val="center"/>
+            <w:hideMark/>
+          </w:tcPr>
+          <w:p>
+            <w:pPr>
+              <w:jc w:val="center"/>
+              <w:rPr>
+                <w:rFonts w:ascii="Lucida Sans" w:eastAsia="Times New Roman" w:hAnsi="Lucida Sans" w:cs="Times New Roman"/>
+                <w:b/>
+                <w:bCs/>
+                <w:i/>
+                <w:color w:val="555555"/>
+                <w:sz w:val="17"/>
+                <w:szCs w:val="17"/>
+              </w:rPr>
+            </w:pPr>
+            <w:proofErr w:type="spellStart"/>
+            <w:r>
+              <w:rPr>
+                <w:rFonts w:ascii="Lucida Sans" w:eastAsia="Times New Roman" w:hAnsi="Lucida Sans" w:cs="Times New Roman"/>
+                <w:b/>
+                <w:bCs/>
+                <w:i/>
+                <w:color w:val="555555"/>
+                <w:sz w:val="17"/>
+                <w:szCs w:val="17"/>
+              </w:rPr>
+              <w:t>Chrysopa</w:t>
+            </w:r>
+            <w:proofErr w:type="spellEnd"/>
+            <w:r>
+              <w:rPr>
+                <w:rFonts w:ascii="Lucida Sans" w:eastAsia="Times New Roman" w:hAnsi="Lucida Sans" w:cs="Times New Roman"/>
+                <w:b/>
+                <w:bCs/>
+                <w:i/>
+                <w:color w:val="555555"/>
+                <w:sz w:val="17"/>
+                <w:szCs w:val="17"/>
+              </w:rPr>
+              <w:t xml:space="preserve"> </w:t>
+            </w:r>
+            <w:proofErr w:type="spellStart"/>
+            <w:r>
+              <w:rPr>
+                <w:rFonts w:ascii="Lucida Sans" w:eastAsia="Times New Roman" w:hAnsi="Lucida Sans" w:cs="Times New Roman"/>
+                <w:b/>
+                <w:bCs/>
+                <w:i/>
+                <w:color w:val="555555"/>
+                <w:sz w:val="17"/>
+                <w:szCs w:val="17"/>
+              </w:rPr>
+              <w:t>pallens</w:t>
+            </w:r>
+            <w:proofErr w:type="spellEnd"/>
+          </w:p>
+        </w:tc>
+        <w:tc>
+          <w:tcPr>
+            <w:tcW w:w="2176" w:type="pct"/>
+            <w:noWrap/>
+            <w:vAlign w:val="center"/>
+            <w:hideMark/>
+          </w:tcPr>
+          <w:p>
+            <w:pPr>
+              <w:jc w:val="center"/>
+              <w:rPr>
+                <w:rFonts w:ascii="Lucida Sans" w:eastAsia="Times New Roman" w:hAnsi="Lucida Sans" w:cs="Times New Roman"/>
+                <w:color w:val="000000"/>
+                <w:sz w:val="17"/>
+                <w:szCs w:val="17"/>
+              </w:rPr>
+            </w:pPr>
+            <w:r>
+              <w:rPr>
+                <w:rFonts w:ascii="Lucida Sans" w:eastAsia="Times New Roman" w:hAnsi="Lucida Sans" w:cs="Times New Roman"/>
+                <w:color w:val="000000"/>
+                <w:sz w:val="17"/>
+                <w:szCs w:val="17"/>
+              </w:rPr>
+              <w:t>1</w:t>
+            </w:r>
+          </w:p>
+        </w:tc>
+      </w:tr>
+      <w:tr>
+        <w:trPr>
+          <w:trHeight w:val="260"/>
+        </w:trPr>
+        <w:tc>
+          <w:tcPr>
+            <w:tcW w:w="2824" w:type="pct"/>
+            <w:noWrap/>
+            <w:vAlign w:val="center"/>
+            <w:hideMark/>
+          </w:tcPr>
+          <w:p>
+            <w:pPr>
+              <w:jc w:val="center"/>
+              <w:rPr>
+                <w:rFonts w:ascii="Lucida Sans" w:eastAsia="Times New Roman" w:hAnsi="Lucida Sans" w:cs="Times New Roman"/>
+                <w:b/>
+                <w:bCs/>
+                <w:i/>
+                <w:color w:val="555555"/>
+                <w:sz w:val="17"/>
+                <w:szCs w:val="17"/>
+              </w:rPr>
+            </w:pPr>
+            <w:proofErr w:type="spellStart"/>
+            <w:r>
+              <w:rPr>
+                <w:rFonts w:ascii="Lucida Sans" w:eastAsia="Times New Roman" w:hAnsi="Lucida Sans" w:cs="Times New Roman"/>
+                <w:b/>
+                <w:bCs/>
+                <w:i/>
+                <w:color w:val="555555"/>
+                <w:sz w:val="17"/>
+                <w:szCs w:val="17"/>
+              </w:rPr>
+              <w:lastRenderedPageBreak/>
+              <w:t>Chrysoperla</w:t>
+            </w:r>
+            <w:proofErr w:type="spellEnd"/>
+            <w:r>
+              <w:rPr>
+                <w:rFonts w:ascii="Lucida Sans" w:eastAsia="Times New Roman" w:hAnsi="Lucida Sans" w:cs="Times New Roman"/>
+                <w:b/>
+                <w:bCs/>
+                <w:i/>
+                <w:color w:val="555555"/>
+                <w:sz w:val="17"/>
+                <w:szCs w:val="17"/>
+              </w:rPr>
+              <w:t xml:space="preserve"> </w:t>
+            </w:r>
+            <w:proofErr w:type="spellStart"/>
+            <w:r>
+              <w:rPr>
+                <w:rFonts w:ascii="Lucida Sans" w:eastAsia="Times New Roman" w:hAnsi="Lucida Sans" w:cs="Times New Roman"/>
+                <w:b/>
+                <w:bCs/>
+                <w:i/>
+                <w:color w:val="555555"/>
+                <w:sz w:val="17"/>
+                <w:szCs w:val="17"/>
+              </w:rPr>
+              <w:t>nipponensis</w:t>
+            </w:r>
+            <w:proofErr w:type="spellEnd"/>
+          </w:p>
+        </w:tc>
+        <w:tc>
+          <w:tcPr>
+            <w:tcW w:w="2176" w:type="pct"/>
+            <w:noWrap/>
+            <w:vAlign w:val="center"/>
+            <w:hideMark/>
+          </w:tcPr>
+          <w:p>
+            <w:pPr>
+              <w:jc w:val="center"/>
+              <w:rPr>
+                <w:rFonts w:ascii="Lucida Sans" w:eastAsia="Times New Roman" w:hAnsi="Lucida Sans" w:cs="Times New Roman"/>
+                <w:color w:val="000000"/>
+                <w:sz w:val="17"/>
+                <w:szCs w:val="17"/>
+              </w:rPr>
+            </w:pPr>
+            <w:r>
+              <w:rPr>
+                <w:rFonts w:ascii="Lucida Sans" w:eastAsia="Times New Roman" w:hAnsi="Lucida Sans" w:cs="Times New Roman"/>
+                <w:color w:val="000000"/>
+                <w:sz w:val="17"/>
+                <w:szCs w:val="17"/>
+              </w:rPr>
+              <w:t>1</w:t>
+            </w:r>
+          </w:p>
+        </w:tc>
+      </w:tr>
+      <w:tr>
+        <w:trPr>
+          <w:trHeight w:val="260"/>
+        </w:trPr>
+        <w:tc>
+          <w:tcPr>
+            <w:tcW w:w="2824" w:type="pct"/>
+            <w:noWrap/>
+            <w:vAlign w:val="center"/>
+            <w:hideMark/>
+          </w:tcPr>
+          <w:p>
+            <w:pPr>
+              <w:jc w:val="center"/>
+              <w:rPr>
+                <w:rFonts w:ascii="Lucida Sans" w:eastAsia="Times New Roman" w:hAnsi="Lucida Sans" w:cs="Times New Roman"/>
+                <w:b/>
+                <w:bCs/>
+                <w:i/>
+                <w:color w:val="555555"/>
+                <w:sz w:val="17"/>
+                <w:szCs w:val="17"/>
+              </w:rPr>
+            </w:pPr>
+            <w:proofErr w:type="spellStart"/>
+            <w:r>
+              <w:rPr>
+                <w:rFonts w:ascii="Lucida Sans" w:eastAsia="Times New Roman" w:hAnsi="Lucida Sans" w:cs="Times New Roman"/>
+                <w:b/>
+                <w:bCs/>
+                <w:i/>
+                <w:color w:val="555555"/>
+                <w:sz w:val="17"/>
+                <w:szCs w:val="17"/>
+              </w:rPr>
+              <w:t>Lamproptera</w:t>
+            </w:r>
+            <w:proofErr w:type="spellEnd"/>
+            <w:r>
+              <w:rPr>
+                <w:rFonts w:ascii="Lucida Sans" w:eastAsia="Times New Roman" w:hAnsi="Lucida Sans" w:cs="Times New Roman"/>
+                <w:b/>
+                <w:bCs/>
+                <w:i/>
+                <w:color w:val="555555"/>
+                <w:sz w:val="17"/>
+                <w:szCs w:val="17"/>
+              </w:rPr>
+              <w:t xml:space="preserve"> </w:t>
+            </w:r>
+            <w:proofErr w:type="spellStart"/>
+            <w:r>
+              <w:rPr>
+                <w:rFonts w:ascii="Lucida Sans" w:eastAsia="Times New Roman" w:hAnsi="Lucida Sans" w:cs="Times New Roman"/>
+                <w:b/>
+                <w:bCs/>
+                <w:i/>
+                <w:color w:val="555555"/>
+                <w:sz w:val="17"/>
+                <w:szCs w:val="17"/>
+              </w:rPr>
+              <w:t>curius</w:t>
+            </w:r>
+            <w:proofErr w:type="spellEnd"/>
+          </w:p>
+        </w:tc>
+        <w:tc>
+          <w:tcPr>
+            <w:tcW w:w="2176" w:type="pct"/>
+            <w:noWrap/>
+            <w:vAlign w:val="center"/>
+            <w:hideMark/>
+          </w:tcPr>
+          <w:p>
+            <w:pPr>
+              <w:jc w:val="center"/>
+              <w:rPr>
+                <w:rFonts w:ascii="Lucida Sans" w:eastAsia="Times New Roman" w:hAnsi="Lucida Sans" w:cs="Times New Roman"/>
+                <w:color w:val="000000"/>
+                <w:sz w:val="17"/>
+                <w:szCs w:val="17"/>
+              </w:rPr>
+            </w:pPr>
+            <w:r>
+              <w:rPr>
+                <w:rFonts w:ascii="Lucida Sans" w:eastAsia="Times New Roman" w:hAnsi="Lucida Sans" w:cs="Times New Roman"/>
+                <w:color w:val="000000"/>
+                <w:sz w:val="17"/>
+                <w:szCs w:val="17"/>
+              </w:rPr>
+              <w:t>1</w:t>
+            </w:r>
+          </w:p>
+        </w:tc>
+      </w:tr>
+      <w:tr>
+        <w:trPr>
+          <w:trHeight w:val="260"/>
+        </w:trPr>
+        <w:tc>
+          <w:tcPr>
+            <w:tcW w:w="2824" w:type="pct"/>
+            <w:noWrap/>
+            <w:vAlign w:val="center"/>
+            <w:hideMark/>
+          </w:tcPr>
+          <w:p>
+            <w:pPr>
+              <w:jc w:val="center"/>
+              <w:rPr>
+                <w:rFonts w:ascii="Lucida Sans" w:eastAsia="Times New Roman" w:hAnsi="Lucida Sans" w:cs="Times New Roman"/>
+                <w:b/>
+                <w:bCs/>
+                <w:i/>
+                <w:color w:val="555555"/>
+                <w:sz w:val="17"/>
+                <w:szCs w:val="17"/>
+              </w:rPr>
+            </w:pPr>
+            <w:proofErr w:type="spellStart"/>
+            <w:r>
+              <w:rPr>
+                <w:rFonts w:ascii="Lucida Sans" w:eastAsia="Times New Roman" w:hAnsi="Lucida Sans" w:cs="Times New Roman"/>
+                <w:b/>
+                <w:bCs/>
+                <w:i/>
+                <w:color w:val="555555"/>
+                <w:sz w:val="17"/>
+                <w:szCs w:val="17"/>
+              </w:rPr>
+              <w:t>Narceus</w:t>
+            </w:r>
+            <w:proofErr w:type="spellEnd"/>
+            <w:r>
+              <w:rPr>
+                <w:rFonts w:ascii="Lucida Sans" w:eastAsia="Times New Roman" w:hAnsi="Lucida Sans" w:cs="Times New Roman"/>
+                <w:b/>
+                <w:bCs/>
+                <w:i/>
+                <w:color w:val="555555"/>
+                <w:sz w:val="17"/>
+                <w:szCs w:val="17"/>
+              </w:rPr>
+              <w:t xml:space="preserve"> </w:t>
+            </w:r>
+            <w:proofErr w:type="spellStart"/>
+            <w:r>
+              <w:rPr>
+                <w:rFonts w:ascii="Lucida Sans" w:eastAsia="Times New Roman" w:hAnsi="Lucida Sans" w:cs="Times New Roman"/>
+                <w:b/>
+                <w:bCs/>
+                <w:i/>
+                <w:color w:val="555555"/>
+                <w:sz w:val="17"/>
+                <w:szCs w:val="17"/>
+              </w:rPr>
+              <w:t>annularus</w:t>
+            </w:r>
+            <w:proofErr w:type="spellEnd"/>
+          </w:p>
+        </w:tc>
+        <w:tc>
+          <w:tcPr>
+            <w:tcW w:w="2176" w:type="pct"/>
+            <w:noWrap/>
+            <w:vAlign w:val="center"/>
+            <w:hideMark/>
+          </w:tcPr>
+          <w:p>
+            <w:pPr>
+              <w:jc w:val="center"/>
+              <w:rPr>
+                <w:rFonts w:ascii="Lucida Sans" w:eastAsia="Times New Roman" w:hAnsi="Lucida Sans" w:cs="Times New Roman"/>
+                <w:color w:val="000000"/>
+                <w:sz w:val="17"/>
+                <w:szCs w:val="17"/>
+              </w:rPr>
+            </w:pPr>
+            <w:r>
+              <w:rPr>
+                <w:rFonts w:ascii="Lucida Sans" w:eastAsia="Times New Roman" w:hAnsi="Lucida Sans" w:cs="Times New Roman"/>
+                <w:color w:val="000000"/>
+                <w:sz w:val="17"/>
+                <w:szCs w:val="17"/>
+              </w:rPr>
+              <w:t>1</w:t>
+            </w:r>
+          </w:p>
+        </w:tc>
+      </w:tr>
+      <w:tr>
+        <w:trPr>
+          <w:trHeight w:val="260"/>
+        </w:trPr>
+        <w:tc>
+          <w:tcPr>
+            <w:tcW w:w="2824" w:type="pct"/>
+            <w:noWrap/>
+            <w:vAlign w:val="center"/>
+            <w:hideMark/>
+          </w:tcPr>
+          <w:p>
+            <w:pPr>
+              <w:jc w:val="center"/>
+              <w:rPr>
+                <w:rFonts w:ascii="Lucida Sans" w:eastAsia="Times New Roman" w:hAnsi="Lucida Sans" w:cs="Times New Roman"/>
+                <w:b/>
+                <w:bCs/>
+                <w:i/>
+                <w:color w:val="555555"/>
+                <w:sz w:val="17"/>
+                <w:szCs w:val="17"/>
+              </w:rPr>
+            </w:pPr>
+            <w:proofErr w:type="spellStart"/>
+            <w:r>
+              <w:rPr>
+                <w:rFonts w:ascii="Lucida Sans" w:eastAsia="Times New Roman" w:hAnsi="Lucida Sans" w:cs="Times New Roman"/>
+                <w:b/>
+                <w:bCs/>
+                <w:i/>
+                <w:color w:val="555555"/>
+                <w:sz w:val="17"/>
+                <w:szCs w:val="17"/>
+              </w:rPr>
+              <w:t>Neoneuromus</w:t>
+            </w:r>
+            <w:proofErr w:type="spellEnd"/>
+            <w:r>
+              <w:rPr>
+                <w:rFonts w:ascii="Lucida Sans" w:eastAsia="Times New Roman" w:hAnsi="Lucida Sans" w:cs="Times New Roman"/>
+                <w:b/>
+                <w:bCs/>
+                <w:i/>
+                <w:color w:val="555555"/>
+                <w:sz w:val="17"/>
+                <w:szCs w:val="17"/>
+              </w:rPr>
+              <w:t xml:space="preserve"> </w:t>
+            </w:r>
+            <w:proofErr w:type="spellStart"/>
+            <w:r>
+              <w:rPr>
+                <w:rFonts w:ascii="Lucida Sans" w:eastAsia="Times New Roman" w:hAnsi="Lucida Sans" w:cs="Times New Roman"/>
+                <w:b/>
+                <w:bCs/>
+                <w:i/>
+                <w:color w:val="555555"/>
+                <w:sz w:val="17"/>
+                <w:szCs w:val="17"/>
+              </w:rPr>
+              <w:t>tonkinensis</w:t>
+            </w:r>
+            <w:proofErr w:type="spellEnd"/>
+          </w:p>
+        </w:tc>
+        <w:tc>
+          <w:tcPr>
+            <w:tcW w:w="2176" w:type="pct"/>
+            <w:noWrap/>
+            <w:vAlign w:val="center"/>
+            <w:hideMark/>
+          </w:tcPr>
+          <w:p>
+            <w:pPr>
+              <w:jc w:val="center"/>
+              <w:rPr>
+                <w:rFonts w:ascii="Lucida Sans" w:eastAsia="Times New Roman" w:hAnsi="Lucida Sans" w:cs="Times New Roman"/>
+                <w:color w:val="000000"/>
+                <w:sz w:val="17"/>
+                <w:szCs w:val="17"/>
+              </w:rPr>
+            </w:pPr>
+            <w:r>
+              <w:rPr>
+                <w:rFonts w:ascii="Lucida Sans" w:eastAsia="Times New Roman" w:hAnsi="Lucida Sans" w:cs="Times New Roman"/>
+                <w:color w:val="000000"/>
+                <w:sz w:val="17"/>
+                <w:szCs w:val="17"/>
+              </w:rPr>
+              <w:t>1</w:t>
+            </w:r>
+          </w:p>
+        </w:tc>
+      </w:tr>
+      <w:tr>
+        <w:trPr>
+          <w:trHeight w:val="260"/>
+        </w:trPr>
+        <w:tc>
+          <w:tcPr>
+            <w:tcW w:w="2824" w:type="pct"/>
+            <w:noWrap/>
+            <w:vAlign w:val="center"/>
+            <w:hideMark/>
+          </w:tcPr>
+          <w:p>
+            <w:pPr>
+              <w:jc w:val="center"/>
+              <w:rPr>
+                <w:rFonts w:ascii="Lucida Sans" w:eastAsia="Times New Roman" w:hAnsi="Lucida Sans" w:cs="Times New Roman"/>
+                <w:b/>
+                <w:bCs/>
+                <w:i/>
+                <w:color w:val="555555"/>
+                <w:sz w:val="17"/>
+                <w:szCs w:val="17"/>
+              </w:rPr>
+            </w:pPr>
+            <w:proofErr w:type="spellStart"/>
+            <w:r>
+              <w:rPr>
+                <w:rFonts w:ascii="Lucida Sans" w:eastAsia="Times New Roman" w:hAnsi="Lucida Sans" w:cs="Times New Roman"/>
+                <w:b/>
+                <w:bCs/>
+                <w:i/>
+                <w:color w:val="555555"/>
+                <w:sz w:val="17"/>
+                <w:szCs w:val="17"/>
+              </w:rPr>
+              <w:t>Nevromus</w:t>
+            </w:r>
+            <w:proofErr w:type="spellEnd"/>
+            <w:r>
+              <w:rPr>
+                <w:rFonts w:ascii="Lucida Sans" w:eastAsia="Times New Roman" w:hAnsi="Lucida Sans" w:cs="Times New Roman"/>
+                <w:b/>
+                <w:bCs/>
+                <w:i/>
+                <w:color w:val="555555"/>
+                <w:sz w:val="17"/>
+                <w:szCs w:val="17"/>
+              </w:rPr>
+              <w:t xml:space="preserve"> exterior</w:t>
+            </w:r>
+          </w:p>
+        </w:tc>
+        <w:tc>
+          <w:tcPr>
+            <w:tcW w:w="2176" w:type="pct"/>
+            <w:noWrap/>
+            <w:vAlign w:val="center"/>
+            <w:hideMark/>
+          </w:tcPr>
+          <w:p>
+            <w:pPr>
+              <w:jc w:val="center"/>
+              <w:rPr>
+                <w:rFonts w:ascii="Lucida Sans" w:eastAsia="Times New Roman" w:hAnsi="Lucida Sans" w:cs="Times New Roman"/>
+                <w:color w:val="000000"/>
+                <w:sz w:val="17"/>
+                <w:szCs w:val="17"/>
+              </w:rPr>
+            </w:pPr>
+            <w:r>
+              <w:rPr>
+                <w:rFonts w:ascii="Lucida Sans" w:eastAsia="Times New Roman" w:hAnsi="Lucida Sans" w:cs="Times New Roman"/>
+                <w:color w:val="000000"/>
+                <w:sz w:val="17"/>
+                <w:szCs w:val="17"/>
+              </w:rPr>
+              <w:t>1</w:t>
+            </w:r>
+          </w:p>
+        </w:tc>
+      </w:tr>
+      <w:tr>
+        <w:trPr>
+          <w:trHeight w:val="260"/>
+        </w:trPr>
+        <w:tc>
+          <w:tcPr>
+            <w:tcW w:w="2824" w:type="pct"/>
+            <w:noWrap/>
+            <w:vAlign w:val="center"/>
+            <w:hideMark/>
+          </w:tcPr>
+          <w:p>
+            <w:pPr>
+              <w:jc w:val="center"/>
+              <w:rPr>
+                <w:rFonts w:ascii="Lucida Sans" w:eastAsia="Times New Roman" w:hAnsi="Lucida Sans" w:cs="Times New Roman"/>
+                <w:b/>
+                <w:bCs/>
+                <w:i/>
+                <w:color w:val="555555"/>
+                <w:sz w:val="17"/>
+                <w:szCs w:val="17"/>
+              </w:rPr>
+            </w:pPr>
+            <w:proofErr w:type="spellStart"/>
+            <w:r>
+              <w:rPr>
+                <w:rFonts w:ascii="Lucida Sans" w:eastAsia="Times New Roman" w:hAnsi="Lucida Sans" w:cs="Times New Roman"/>
+                <w:b/>
+                <w:bCs/>
+                <w:i/>
+                <w:color w:val="555555"/>
+                <w:sz w:val="17"/>
+                <w:szCs w:val="17"/>
+              </w:rPr>
+              <w:t>Pteronarcella</w:t>
+            </w:r>
+            <w:proofErr w:type="spellEnd"/>
+            <w:r>
+              <w:rPr>
+                <w:rFonts w:ascii="Lucida Sans" w:eastAsia="Times New Roman" w:hAnsi="Lucida Sans" w:cs="Times New Roman"/>
+                <w:b/>
+                <w:bCs/>
+                <w:i/>
+                <w:color w:val="555555"/>
+                <w:sz w:val="17"/>
+                <w:szCs w:val="17"/>
+              </w:rPr>
+              <w:t xml:space="preserve"> </w:t>
+            </w:r>
+            <w:proofErr w:type="spellStart"/>
+            <w:r>
+              <w:rPr>
+                <w:rFonts w:ascii="Lucida Sans" w:eastAsia="Times New Roman" w:hAnsi="Lucida Sans" w:cs="Times New Roman"/>
+                <w:b/>
+                <w:bCs/>
+                <w:i/>
+                <w:color w:val="555555"/>
+                <w:sz w:val="17"/>
+                <w:szCs w:val="17"/>
+              </w:rPr>
+              <w:t>badia</w:t>
+            </w:r>
+            <w:proofErr w:type="spellEnd"/>
+          </w:p>
+        </w:tc>
+        <w:tc>
+          <w:tcPr>
+            <w:tcW w:w="2176" w:type="pct"/>
+            <w:noWrap/>
+            <w:vAlign w:val="center"/>
+            <w:hideMark/>
+          </w:tcPr>
+          <w:p>
+            <w:pPr>
+              <w:jc w:val="center"/>
+              <w:rPr>
+                <w:rFonts w:ascii="Lucida Sans" w:eastAsia="Times New Roman" w:hAnsi="Lucida Sans" w:cs="Times New Roman"/>
+                <w:color w:val="000000"/>
+                <w:sz w:val="17"/>
+                <w:szCs w:val="17"/>
+              </w:rPr>
+            </w:pPr>
+            <w:r>
+              <w:rPr>
+                <w:rFonts w:ascii="Lucida Sans" w:eastAsia="Times New Roman" w:hAnsi="Lucida Sans" w:cs="Times New Roman"/>
+                <w:color w:val="000000"/>
+                <w:sz w:val="17"/>
+                <w:szCs w:val="17"/>
+              </w:rPr>
+              <w:t>1</w:t>
+            </w:r>
+          </w:p>
+        </w:tc>
+      </w:tr>
+      <w:tr>
+        <w:trPr>
+          <w:trHeight w:val="260"/>
+        </w:trPr>
+        <w:tc>
+          <w:tcPr>
+            <w:tcW w:w="2824" w:type="pct"/>
+            <w:noWrap/>
+            <w:vAlign w:val="center"/>
+            <w:hideMark/>
+          </w:tcPr>
+          <w:p>
+            <w:pPr>
+              <w:jc w:val="center"/>
+              <w:rPr>
+                <w:rFonts w:ascii="Lucida Sans" w:eastAsia="Times New Roman" w:hAnsi="Lucida Sans" w:cs="Times New Roman"/>
+                <w:b/>
+                <w:bCs/>
+                <w:i/>
+                <w:color w:val="555555"/>
+                <w:sz w:val="17"/>
+                <w:szCs w:val="17"/>
+              </w:rPr>
+            </w:pPr>
+            <w:proofErr w:type="spellStart"/>
+            <w:r>
+              <w:rPr>
+                <w:rFonts w:ascii="Lucida Sans" w:eastAsia="Times New Roman" w:hAnsi="Lucida Sans" w:cs="Times New Roman"/>
+                <w:b/>
+                <w:bCs/>
+                <w:i/>
+                <w:color w:val="555555"/>
+                <w:sz w:val="17"/>
+                <w:szCs w:val="17"/>
+              </w:rPr>
+              <w:t>Ruspolia</w:t>
+            </w:r>
+            <w:proofErr w:type="spellEnd"/>
+            <w:r>
+              <w:rPr>
+                <w:rFonts w:ascii="Lucida Sans" w:eastAsia="Times New Roman" w:hAnsi="Lucida Sans" w:cs="Times New Roman"/>
+                <w:b/>
+                <w:bCs/>
+                <w:i/>
+                <w:color w:val="555555"/>
+                <w:sz w:val="17"/>
+                <w:szCs w:val="17"/>
+              </w:rPr>
+              <w:t xml:space="preserve"> </w:t>
+            </w:r>
+            <w:proofErr w:type="spellStart"/>
+            <w:r>
+              <w:rPr>
+                <w:rFonts w:ascii="Lucida Sans" w:eastAsia="Times New Roman" w:hAnsi="Lucida Sans" w:cs="Times New Roman"/>
+                <w:b/>
+                <w:bCs/>
+                <w:i/>
+                <w:color w:val="555555"/>
+                <w:sz w:val="17"/>
+                <w:szCs w:val="17"/>
+              </w:rPr>
+              <w:t>dubia</w:t>
+            </w:r>
+            <w:proofErr w:type="spellEnd"/>
+          </w:p>
+        </w:tc>
+        <w:tc>
+          <w:tcPr>
+            <w:tcW w:w="2176" w:type="pct"/>
+            <w:noWrap/>
+            <w:vAlign w:val="center"/>
+            <w:hideMark/>
+          </w:tcPr>
+          <w:p>
+            <w:pPr>
+              <w:jc w:val="center"/>
+              <w:rPr>
+                <w:rFonts w:ascii="Lucida Sans" w:eastAsia="Times New Roman" w:hAnsi="Lucida Sans" w:cs="Times New Roman"/>
+                <w:color w:val="000000"/>
+                <w:sz w:val="17"/>
+                <w:szCs w:val="17"/>
+              </w:rPr>
+            </w:pPr>
+            <w:r>
+              <w:rPr>
+                <w:rFonts w:ascii="Lucida Sans" w:eastAsia="Times New Roman" w:hAnsi="Lucida Sans" w:cs="Times New Roman"/>
+                <w:color w:val="000000"/>
+                <w:sz w:val="17"/>
+                <w:szCs w:val="17"/>
+              </w:rPr>
+              <w:t>1</w:t>
+            </w:r>
+          </w:p>
+        </w:tc>
+      </w:tr>
+      <w:tr>
+        <w:trPr>
+          <w:trHeight w:val="260"/>
+        </w:trPr>
+        <w:tc>
+          <w:tcPr>
+            <w:tcW w:w="2824" w:type="pct"/>
+            <w:noWrap/>
+            <w:vAlign w:val="center"/>
+            <w:hideMark/>
+          </w:tcPr>
+          <w:p>
+            <w:pPr>
+              <w:jc w:val="center"/>
+              <w:rPr>
+                <w:rFonts w:ascii="Lucida Sans" w:eastAsia="Times New Roman" w:hAnsi="Lucida Sans" w:cs="Times New Roman"/>
+                <w:b/>
+                <w:bCs/>
+                <w:i/>
+                <w:color w:val="555555"/>
+                <w:sz w:val="17"/>
+                <w:szCs w:val="17"/>
+              </w:rPr>
+            </w:pPr>
+            <w:proofErr w:type="spellStart"/>
+            <w:r>
+              <w:rPr>
+                <w:rFonts w:ascii="Lucida Sans" w:eastAsia="Times New Roman" w:hAnsi="Lucida Sans" w:cs="Times New Roman"/>
+                <w:b/>
+                <w:bCs/>
+                <w:i/>
+                <w:color w:val="555555"/>
+                <w:sz w:val="17"/>
+                <w:szCs w:val="17"/>
+              </w:rPr>
+              <w:t>Simosyrphus</w:t>
+            </w:r>
+            <w:proofErr w:type="spellEnd"/>
+            <w:r>
+              <w:rPr>
+                <w:rFonts w:ascii="Lucida Sans" w:eastAsia="Times New Roman" w:hAnsi="Lucida Sans" w:cs="Times New Roman"/>
+                <w:b/>
+                <w:bCs/>
+                <w:i/>
+                <w:color w:val="555555"/>
+                <w:sz w:val="17"/>
+                <w:szCs w:val="17"/>
+              </w:rPr>
+              <w:t xml:space="preserve"> </w:t>
+            </w:r>
+            <w:proofErr w:type="spellStart"/>
+            <w:r>
+              <w:rPr>
+                <w:rFonts w:ascii="Lucida Sans" w:eastAsia="Times New Roman" w:hAnsi="Lucida Sans" w:cs="Times New Roman"/>
+                <w:b/>
+                <w:bCs/>
+                <w:i/>
+                <w:color w:val="555555"/>
+                <w:sz w:val="17"/>
+                <w:szCs w:val="17"/>
+              </w:rPr>
+              <w:t>grandicornis</w:t>
+            </w:r>
+            <w:proofErr w:type="spellEnd"/>
+          </w:p>
+        </w:tc>
+        <w:tc>
+          <w:tcPr>
+            <w:tcW w:w="2176" w:type="pct"/>
+            <w:noWrap/>
+            <w:vAlign w:val="center"/>
+            <w:hideMark/>
+          </w:tcPr>
+          <w:p>
+            <w:pPr>
+              <w:jc w:val="center"/>
+              <w:rPr>
+                <w:rFonts w:ascii="Lucida Sans" w:eastAsia="Times New Roman" w:hAnsi="Lucida Sans" w:cs="Times New Roman"/>
+                <w:color w:val="000000"/>
+                <w:sz w:val="17"/>
+                <w:szCs w:val="17"/>
+              </w:rPr>
+            </w:pPr>
+            <w:r>
+              <w:rPr>
+                <w:rFonts w:ascii="Lucida Sans" w:eastAsia="Times New Roman" w:hAnsi="Lucida Sans" w:cs="Times New Roman"/>
+                <w:color w:val="000000"/>
+                <w:sz w:val="17"/>
+                <w:szCs w:val="17"/>
+              </w:rPr>
+              <w:t>2</w:t>
+            </w:r>
+          </w:p>
+        </w:tc>
+      </w:tr>
+      <w:tr>
+        <w:trPr>
+          <w:trHeight w:val="260"/>
+        </w:trPr>
+        <w:tc>
+          <w:tcPr>
+            <w:tcW w:w="2824" w:type="pct"/>
+            <w:noWrap/>
+            <w:vAlign w:val="center"/>
+            <w:hideMark/>
+          </w:tcPr>
+          <w:p>
+            <w:pPr>
+              <w:jc w:val="center"/>
+              <w:rPr>
+                <w:rFonts w:ascii="Lucida Sans" w:eastAsia="Times New Roman" w:hAnsi="Lucida Sans" w:cs="Times New Roman"/>
+                <w:b/>
+                <w:bCs/>
+                <w:i/>
+                <w:color w:val="555555"/>
+                <w:sz w:val="17"/>
+                <w:szCs w:val="17"/>
+              </w:rPr>
+            </w:pPr>
+            <w:proofErr w:type="spellStart"/>
+            <w:r>
+              <w:rPr>
+                <w:rFonts w:ascii="Lucida Sans" w:eastAsia="Times New Roman" w:hAnsi="Lucida Sans" w:cs="Times New Roman"/>
+                <w:b/>
+                <w:bCs/>
+                <w:i/>
+                <w:color w:val="555555"/>
+                <w:sz w:val="17"/>
+                <w:szCs w:val="17"/>
+              </w:rPr>
+              <w:t>Tenodera</w:t>
+            </w:r>
+            <w:proofErr w:type="spellEnd"/>
+            <w:r>
+              <w:rPr>
+                <w:rFonts w:ascii="Lucida Sans" w:eastAsia="Times New Roman" w:hAnsi="Lucida Sans" w:cs="Times New Roman"/>
+                <w:b/>
+                <w:bCs/>
+                <w:i/>
+                <w:color w:val="555555"/>
+                <w:sz w:val="17"/>
+                <w:szCs w:val="17"/>
+              </w:rPr>
+              <w:t xml:space="preserve"> </w:t>
+            </w:r>
+            <w:proofErr w:type="spellStart"/>
+            <w:r>
+              <w:rPr>
+                <w:rFonts w:ascii="Lucida Sans" w:eastAsia="Times New Roman" w:hAnsi="Lucida Sans" w:cs="Times New Roman"/>
+                <w:b/>
+                <w:bCs/>
+                <w:i/>
+                <w:color w:val="555555"/>
+                <w:sz w:val="17"/>
+                <w:szCs w:val="17"/>
+              </w:rPr>
+              <w:t>sinensis</w:t>
+            </w:r>
+            <w:proofErr w:type="spellEnd"/>
+          </w:p>
+        </w:tc>
+        <w:tc>
+          <w:tcPr>
+            <w:tcW w:w="2176" w:type="pct"/>
+            <w:noWrap/>
+            <w:vAlign w:val="center"/>
+            <w:hideMark/>
+          </w:tcPr>
+          <w:p>
+            <w:pPr>
+              <w:jc w:val="center"/>
+              <w:rPr>
+                <w:rFonts w:ascii="Lucida Sans" w:eastAsia="Times New Roman" w:hAnsi="Lucida Sans" w:cs="Times New Roman"/>
+                <w:color w:val="000000"/>
+                <w:sz w:val="17"/>
+                <w:szCs w:val="17"/>
+              </w:rPr>
+            </w:pPr>
+            <w:r>
+              <w:rPr>
+                <w:rFonts w:ascii="Lucida Sans" w:eastAsia="Times New Roman" w:hAnsi="Lucida Sans" w:cs="Times New Roman"/>
+                <w:color w:val="000000"/>
+                <w:sz w:val="17"/>
+                <w:szCs w:val="17"/>
+              </w:rPr>
+              <w:t>1</w:t>
+            </w:r>
+          </w:p>
+        </w:tc>
+      </w:tr>
+      <w:tr>
+        <w:trPr>
+          <w:trHeight w:val="260"/>
+        </w:trPr>
+        <w:tc>
+          <w:tcPr>
+            <w:tcW w:w="2824" w:type="pct"/>
+            <w:noWrap/>
+            <w:vAlign w:val="center"/>
+            <w:hideMark/>
+          </w:tcPr>
+          <w:p>
+            <w:pPr>
+              <w:jc w:val="center"/>
+              <w:rPr>
+                <w:rFonts w:ascii="Lucida Sans" w:eastAsia="Times New Roman" w:hAnsi="Lucida Sans" w:cs="Times New Roman"/>
+                <w:b/>
+                <w:bCs/>
+                <w:i/>
+                <w:color w:val="555555"/>
+                <w:sz w:val="17"/>
+                <w:szCs w:val="17"/>
+              </w:rPr>
+            </w:pPr>
+            <w:r>
+              <w:rPr>
+                <w:rFonts w:ascii="Lucida Sans" w:eastAsia="Times New Roman" w:hAnsi="Lucida Sans" w:cs="Times New Roman"/>
+                <w:b/>
+                <w:bCs/>
+                <w:i/>
+                <w:color w:val="555555"/>
+                <w:sz w:val="17"/>
+                <w:szCs w:val="17"/>
+              </w:rPr>
+              <w:t xml:space="preserve">Tirumala </w:t>
+            </w:r>
+            <w:proofErr w:type="spellStart"/>
+            <w:r>
+              <w:rPr>
+                <w:rFonts w:ascii="Lucida Sans" w:eastAsia="Times New Roman" w:hAnsi="Lucida Sans" w:cs="Times New Roman"/>
+                <w:b/>
+                <w:bCs/>
+                <w:i/>
+                <w:color w:val="555555"/>
+                <w:sz w:val="17"/>
+                <w:szCs w:val="17"/>
+              </w:rPr>
+              <w:t>limniace</w:t>
+            </w:r>
+            <w:proofErr w:type="spellEnd"/>
+          </w:p>
+        </w:tc>
+        <w:tc>
+          <w:tcPr>
+            <w:tcW w:w="2176" w:type="pct"/>
+            <w:noWrap/>
+            <w:vAlign w:val="center"/>
+            <w:hideMark/>
+          </w:tcPr>
+          <w:p>
+            <w:pPr>
+              <w:jc w:val="center"/>
+              <w:rPr>
+                <w:rFonts w:ascii="Lucida Sans" w:eastAsia="Times New Roman" w:hAnsi="Lucida Sans" w:cs="Times New Roman"/>
+                <w:color w:val="000000"/>
+                <w:sz w:val="17"/>
+                <w:szCs w:val="17"/>
+              </w:rPr>
+            </w:pPr>
+            <w:r>
+              <w:rPr>
+                <w:rFonts w:ascii="Lucida Sans" w:eastAsia="Times New Roman" w:hAnsi="Lucida Sans" w:cs="Times New Roman"/>
+                <w:color w:val="000000"/>
+                <w:sz w:val="17"/>
+                <w:szCs w:val="17"/>
+              </w:rPr>
+              <w:t>25</w:t>
+            </w:r>
+          </w:p>
+        </w:tc>
+      </w:tr>
+    </w:tbl>
+    <w:p>
+      <w:pPr>
+        <w:spacing w:after="0"/>
+        <w:jc w:val="both"/>
+      </w:pPr>
+    </w:p>
+    <w:p>
+      <w:pPr>
+        <w:spacing w:after="0"/>
+        <w:jc w:val="both"/>
+      </w:pPr>
+      <w:r>
+        <w:rPr>
+          <w:noProof/>
+        </w:rPr>
+        <w:drawing>
+          <wp:inline distT="0" distB="0" distL="0" distR="0">
+            <wp:extent cx="3736463" cy="1841500"/>
+            <wp:effectExtent l="0" t="0" r="0" b="6350"/>
+            <wp:docPr id="3" name="Picture 3" descr="C:\Users\Pollo\AppData\Local\Microsoft\Windows\INetCache\Content.Word\pipeline1_tree.tif"/>
+            <wp:cNvGraphicFramePr>
+              <a:graphicFrameLocks xmlns:a="http://schemas.openxmlformats.org/drawingml/2006/main" noChangeAspect="1"/>
+            </wp:cNvGraphicFramePr>
+            <a:graphic xmlns:a="http://schemas.openxmlformats.org/drawingml/2006/main">
+              <a:graphicData uri="http://schemas.openxmlformats.org/drawingml/2006/picture">
+                <pic:pic xmlns:pic="http://schemas.openxmlformats.org/drawingml/2006/picture">
+                  <pic:nvPicPr>
+                    <pic:cNvPr id="0" name="Picture 5" descr="C:\Users\Pollo\AppData\Local\Microsoft\Windows\INetCache\Content.Word\pipeline1_tree.tif"/>
+                    <pic:cNvPicPr>
+                      <a:picLocks noChangeAspect="1" noChangeArrowheads="1"/>
+                    </pic:cNvPicPr>
+                  </pic:nvPicPr>
+                  <pic:blipFill>
+                    <a:blip r:embed="rId14">
+                      <a:extLst>
+                        <a:ext uri="{28A0092B-C50C-407E-A947-70E740481C1C}">
+                          <a14:useLocalDpi xmlns:a14="http://schemas.microsoft.com/office/drawing/2010/main" val="0"/>
+                        </a:ext>
+                      </a:extLst>
+                    </a:blip>
+                    <a:srcRect/>
+                    <a:stretch>
+                      <a:fillRect/>
+                    </a:stretch>
+                  </pic:blipFill>
+                  <pic:spPr bwMode="auto">
+                    <a:xfrm>
+                      <a:off x="0" y="0"/>
+                      <a:ext cx="3770241" cy="1858147"/>
+                    </a:xfrm>
+                    <a:prstGeom prst="rect">
+                      <a:avLst/>
+                    </a:prstGeom>
+                    <a:noFill/>
+                    <a:ln>
+                      <a:noFill/>
+                    </a:ln>
+                  </pic:spPr>
+                </pic:pic>
+              </a:graphicData>
+            </a:graphic>
+          </wp:inline>
+        </w:drawing>
+      </w:r>
+      <w:r>
+        <w:rPr>
+          <w:noProof/>
+        </w:rPr>
+        <w:drawing>
+          <wp:inline distT="0" distB="0" distL="0" distR="0" wp14:anchorId="58A2434B" wp14:editId="63FC738E">
+            <wp:extent cx="1714500" cy="1894702"/>
+            <wp:effectExtent l="0" t="0" r="0" b="0"/>
+            <wp:docPr id="4" name="Picture 4" descr="C:\Users\Pollo\AppData\Local\Microsoft\Windows\INetCache\Content.Word\Pipeline1_tree_general.png"/>
+            <wp:cNvGraphicFramePr>
+              <a:graphicFrameLocks xmlns:a="http://schemas.openxmlformats.org/drawingml/2006/main" noChangeAspect="1"/>
+            </wp:cNvGraphicFramePr>
+            <a:graphic xmlns:a="http://schemas.openxmlformats.org/drawingml/2006/main">
+              <a:graphicData uri="http://schemas.openxmlformats.org/drawingml/2006/picture">
+                <pic:pic xmlns:pic="http://schemas.openxmlformats.org/drawingml/2006/picture">
+                  <pic:nvPicPr>
+                    <pic:cNvPr id="0" name="Picture 7" descr="C:\Users\Pollo\AppData\Local\Microsoft\Windows\INetCache\Content.Word\Pipeline1_tree_general.png"/>
+                    <pic:cNvPicPr>
+                      <a:picLocks noChangeAspect="1" noChangeArrowheads="1"/>
+                    </pic:cNvPicPr>
+                  </pic:nvPicPr>
+                  <pic:blipFill>
+                    <a:blip r:embed="rId15">
+                      <a:extLst>
+                        <a:ext uri="{28A0092B-C50C-407E-A947-70E740481C1C}">
+                          <a14:useLocalDpi xmlns:a14="http://schemas.microsoft.com/office/drawing/2010/main" val="0"/>
+                        </a:ext>
+                      </a:extLst>
+                    </a:blip>
+                    <a:srcRect/>
+                    <a:stretch>
+                      <a:fillRect/>
+                    </a:stretch>
+                  </pic:blipFill>
+                  <pic:spPr bwMode="auto">
+                    <a:xfrm>
+                      <a:off x="0" y="0"/>
+                      <a:ext cx="1727598" cy="1909177"/>
+                    </a:xfrm>
+                    <a:prstGeom prst="rect">
+                      <a:avLst/>
+                    </a:prstGeom>
+                    <a:noFill/>
+                    <a:ln>
+                      <a:noFill/>
+                    </a:ln>
+                  </pic:spPr>
+                </pic:pic>
+              </a:graphicData>
+            </a:graphic>
+          </wp:inline>
+        </w:drawing>
+      </w:r>
     </w:p>
     <w:p>
       <w:pPr>
@@ -3780,7 +5414,7 @@
       <w:r>
         <w:t xml:space="preserve">: a quality control tool for high throughput sequence data. Available online at: </w:t>
       </w:r>
-      <w:hyperlink r:id="rId12" w:history="1">
+      <w:hyperlink r:id="rId16" w:history="1">
         <w:r>
           <w:rPr>
             <w:rStyle w:val="Hyperlink"/>
@@ -8592,8 +10226,6 @@
       <w:pPr>
         <w:spacing w:after="0"/>
       </w:pPr>
-      <w:bookmarkStart w:id="0" w:name="_GoBack"/>
-      <w:bookmarkEnd w:id="0"/>
     </w:p>
     <w:sectPr>
       <w:pgSz w:w="12240" w:h="15840"/>
@@ -9200,6 +10832,25 @@
       <w:contextualSpacing/>
     </w:pPr>
   </w:style>
+  <w:style w:type="table" w:styleId="TableGrid">
+    <w:name w:val="Table Grid"/>
+    <w:basedOn w:val="TableNormal"/>
+    <w:uiPriority w:val="39"/>
+    <w:rsid w:val="008654AC"/>
+    <w:pPr>
+      <w:spacing w:after="0" w:line="240" w:lineRule="auto"/>
+    </w:pPr>
+    <w:tblPr>
+      <w:tblBorders>
+        <w:top w:val="single" w:sz="4" w:space="0" w:color="auto"/>
+        <w:left w:val="single" w:sz="4" w:space="0" w:color="auto"/>
+        <w:bottom w:val="single" w:sz="4" w:space="0" w:color="auto"/>
+        <w:right w:val="single" w:sz="4" w:space="0" w:color="auto"/>
+        <w:insideH w:val="single" w:sz="4" w:space="0" w:color="auto"/>
+        <w:insideV w:val="single" w:sz="4" w:space="0" w:color="auto"/>
+      </w:tblBorders>
+    </w:tblPr>
+  </w:style>
 </w:styles>
 </file>
 

</xml_diff>

<commit_message>
Results from pipeline II
Still need numbers and legends for figures and tables
</commit_message>
<xml_diff>
--- a/660_project.docx
+++ b/660_project.docx
@@ -3931,6 +3931,20 @@
         <w:t xml:space="preserve">: </w:t>
       </w:r>
       <w:r>
+        <w:t xml:space="preserve">From the downloaded </w:t>
+      </w:r>
+      <w:proofErr w:type="spellStart"/>
+      <w:r>
+        <w:t>RefSe</w:t>
+      </w:r>
+      <w:r>
+        <w:t>q</w:t>
+      </w:r>
+      <w:proofErr w:type="spellEnd"/>
+      <w:r>
+        <w:t xml:space="preserve"> mitochondrion database we used all of 7,809 available genome sequences to build our Bowtie2 reference index. </w:t>
+      </w:r>
+      <w:r>
         <w:t>T</w:t>
       </w:r>
       <w:r>
@@ -3961,10 +3975,14 @@
         <w:t xml:space="preserve">. </w:t>
       </w:r>
       <w:r>
-        <w:t xml:space="preserve">These transcripts were used as the database for our BLAST search. </w:t>
-      </w:r>
-      <w:bookmarkStart w:id="0" w:name="_GoBack"/>
-      <w:bookmarkEnd w:id="0"/>
+        <w:t>These transcripts were used as the database for our BLAST search</w:t>
+      </w:r>
+      <w:r>
+        <w:t xml:space="preserve"> which gave us a total of 7,486 hits</w:t>
+      </w:r>
+      <w:r>
+        <w:t xml:space="preserve">. </w:t>
+      </w:r>
       <w:r>
         <w:t xml:space="preserve">Using </w:t>
       </w:r>
@@ -3980,10 +3998,19 @@
         <w:t>could</w:t>
       </w:r>
       <w:r>
-        <w:t xml:space="preserve"> indicate how many times a certain specie’s ND6 protein was a maximum score hit for any different predicted transcript. We </w:t>
+        <w:t xml:space="preserve"> indicate how many times a certain specie’s ND6 protein </w:t>
+      </w:r>
+      <w:r>
+        <w:t xml:space="preserve">had </w:t>
+      </w:r>
+      <w:r>
+        <w:t xml:space="preserve">a maximum score hit for any different predicted transcript. We </w:t>
       </w:r>
       <w:r>
         <w:t>use</w:t>
+      </w:r>
+      <w:r>
+        <w:t>d</w:t>
       </w:r>
       <w:r>
         <w:t xml:space="preserve"> th</w:t>
@@ -4157,6 +4184,7 @@
                 <w:sz w:val="17"/>
                 <w:szCs w:val="17"/>
               </w:rPr>
+              <w:lastRenderedPageBreak/>
               <w:t>Camponotus</w:t>
             </w:r>
             <w:proofErr w:type="spellEnd"/>
@@ -4347,7 +4375,6 @@
                 <w:sz w:val="17"/>
                 <w:szCs w:val="17"/>
               </w:rPr>
-              <w:lastRenderedPageBreak/>
               <w:t>Chrysoperla</w:t>
             </w:r>
             <w:proofErr w:type="spellEnd"/>
@@ -5362,14 +5389,696 @@
     <w:p>
       <w:pPr>
         <w:spacing w:after="0"/>
+        <w:jc w:val="both"/>
+      </w:pPr>
+      <w:r>
+        <w:t xml:space="preserve">Pipeline II: </w:t>
+      </w:r>
+      <w:r>
+        <w:t xml:space="preserve">We performed a </w:t>
+      </w:r>
+      <w:proofErr w:type="spellStart"/>
+      <w:r>
+        <w:t>tBLASTn</w:t>
+      </w:r>
+      <w:proofErr w:type="spellEnd"/>
+      <w:r>
+        <w:t xml:space="preserve"> using the entire</w:t>
+      </w:r>
+      <w:r>
+        <w:t xml:space="preserve"> 202,209,951 </w:t>
+      </w:r>
+      <w:proofErr w:type="spellStart"/>
+      <w:r>
+        <w:t>BioBlitz</w:t>
+      </w:r>
+      <w:proofErr w:type="spellEnd"/>
+      <w:r>
+        <w:t xml:space="preserve"> dataset </w:t>
+      </w:r>
+      <w:r>
+        <w:t xml:space="preserve">read pairs </w:t>
+      </w:r>
+      <w:r>
+        <w:t xml:space="preserve">as our database and </w:t>
+      </w:r>
+      <w:proofErr w:type="gramStart"/>
+      <w:r>
+        <w:t>all of</w:t>
+      </w:r>
+      <w:proofErr w:type="gramEnd"/>
+      <w:r>
+        <w:t xml:space="preserve"> the 7,418 ND6 protein sequences available </w:t>
+      </w:r>
+      <w:r>
+        <w:t xml:space="preserve">on NCBI </w:t>
+      </w:r>
+      <w:proofErr w:type="spellStart"/>
+      <w:r>
+        <w:t>RefSeq</w:t>
+      </w:r>
+      <w:proofErr w:type="spellEnd"/>
+      <w:r>
+        <w:t xml:space="preserve"> </w:t>
+      </w:r>
+      <w:r>
+        <w:t>as our query.</w:t>
+      </w:r>
+      <w:r>
+        <w:t xml:space="preserve"> </w:t>
+      </w:r>
+      <w:r>
+        <w:t xml:space="preserve">The BLAST alignment produced </w:t>
+      </w:r>
+      <w:r>
+        <w:t>4</w:t>
+      </w:r>
+      <w:r>
+        <w:t>,</w:t>
+      </w:r>
+      <w:r>
+        <w:t>646</w:t>
+      </w:r>
+      <w:r>
+        <w:t>,</w:t>
+      </w:r>
+      <w:r>
+        <w:t>398</w:t>
+      </w:r>
+      <w:r>
+        <w:t xml:space="preserve"> total hits</w:t>
+      </w:r>
+      <w:r>
+        <w:t>.</w:t>
+      </w:r>
+      <w:r>
+        <w:t xml:space="preserve"> </w:t>
+      </w:r>
+      <w:r>
+        <w:t>Again, u</w:t>
+      </w:r>
+      <w:r>
+        <w:t xml:space="preserve">sing </w:t>
+      </w:r>
+      <w:proofErr w:type="spellStart"/>
+      <w:r>
+        <w:t>tBLASTn</w:t>
+      </w:r>
+      <w:proofErr w:type="spellEnd"/>
+      <w:r>
+        <w:t xml:space="preserve"> alignment score and results filtering, we could indicate how many times a certain specie’s ND6 protein </w:t>
+      </w:r>
+      <w:r>
+        <w:t xml:space="preserve">had </w:t>
+      </w:r>
+      <w:r>
+        <w:t xml:space="preserve">a maximum score hit for any </w:t>
+      </w:r>
+      <w:r>
+        <w:t xml:space="preserve">different read of our </w:t>
+      </w:r>
+      <w:proofErr w:type="spellStart"/>
+      <w:r>
+        <w:t>BioBlitz</w:t>
+      </w:r>
+      <w:proofErr w:type="spellEnd"/>
+      <w:r>
+        <w:t xml:space="preserve"> dataset</w:t>
+      </w:r>
+      <w:r>
+        <w:t>. We use</w:t>
+      </w:r>
+      <w:r>
+        <w:t>d</w:t>
+      </w:r>
+      <w:r>
+        <w:t xml:space="preserve"> these results to suggest this specie’s RNA abundance in ou</w:t>
+      </w:r>
+      <w:r>
+        <w:t xml:space="preserve">r </w:t>
+      </w:r>
+      <w:r>
+        <w:t>sample.</w:t>
+      </w:r>
+      <w:r>
+        <w:t xml:space="preserve"> From this processing, we obtained a total of 214 species with a maximum-score hit</w:t>
+      </w:r>
+      <w:r>
+        <w:t xml:space="preserve">. </w:t>
+      </w:r>
+      <w:proofErr w:type="gramStart"/>
+      <w:r>
+        <w:t>In order to</w:t>
+      </w:r>
+      <w:proofErr w:type="gramEnd"/>
+      <w:r>
+        <w:t xml:space="preserve"> narrow down our results, we applied an extra filter</w:t>
+      </w:r>
+      <w:r>
+        <w:t xml:space="preserve"> for extracting only those species with a number of maximum hits above a defined threshold. </w:t>
+      </w:r>
+      <w:r>
+        <w:t xml:space="preserve"> Table x shows the different selected threshold values and the number of species obtained.</w:t>
+      </w:r>
+      <w:r>
+        <w:t xml:space="preserve"> We could observe that setting our max-score hits threshold above 30 showed </w:t>
+      </w:r>
+      <w:proofErr w:type="gramStart"/>
+      <w:r>
+        <w:t>little ef</w:t>
+      </w:r>
+      <w:bookmarkStart w:id="0" w:name="_GoBack"/>
+      <w:bookmarkEnd w:id="0"/>
+      <w:r>
+        <w:t>fect</w:t>
+      </w:r>
+      <w:proofErr w:type="gramEnd"/>
+      <w:r>
+        <w:t xml:space="preserve"> on the number of species extracted. Nevertheless, we decided to use 200 max-score hits as threshold value to narrow as much as we can our output. Figure X shows the obtained tree.</w:t>
+      </w:r>
+    </w:p>
+    <w:p>
+      <w:pPr>
+        <w:spacing w:after="0"/>
+        <w:jc w:val="both"/>
+      </w:pPr>
+    </w:p>
+    <w:tbl>
+      <w:tblPr>
+        <w:tblStyle w:val="TableGrid"/>
+        <w:tblW w:w="0" w:type="auto"/>
+        <w:tblLook w:val="04A0" w:firstRow="1" w:lastRow="0" w:firstColumn="1" w:lastColumn="0" w:noHBand="0" w:noVBand="1"/>
+      </w:tblPr>
+      <w:tblGrid>
+        <w:gridCol w:w="4675"/>
+        <w:gridCol w:w="4675"/>
+      </w:tblGrid>
+      <w:tr>
+        <w:tc>
+          <w:tcPr>
+            <w:tcW w:w="4675" w:type="dxa"/>
+          </w:tcPr>
+          <w:p>
+            <w:pPr>
+              <w:jc w:val="center"/>
+            </w:pPr>
+            <w:r>
+              <w:t>Number of max-score hit threshold</w:t>
+            </w:r>
+          </w:p>
+        </w:tc>
+        <w:tc>
+          <w:tcPr>
+            <w:tcW w:w="4675" w:type="dxa"/>
+          </w:tcPr>
+          <w:p>
+            <w:pPr>
+              <w:jc w:val="center"/>
+            </w:pPr>
+            <w:r>
+              <w:t>Number of species</w:t>
+            </w:r>
+          </w:p>
+        </w:tc>
+      </w:tr>
+      <w:tr>
+        <w:tc>
+          <w:tcPr>
+            <w:tcW w:w="4675" w:type="dxa"/>
+          </w:tcPr>
+          <w:p>
+            <w:pPr>
+              <w:jc w:val="center"/>
+            </w:pPr>
+            <w:r>
+              <w:t>0</w:t>
+            </w:r>
+          </w:p>
+        </w:tc>
+        <w:tc>
+          <w:tcPr>
+            <w:tcW w:w="4675" w:type="dxa"/>
+          </w:tcPr>
+          <w:p>
+            <w:pPr>
+              <w:jc w:val="center"/>
+            </w:pPr>
+            <w:r>
+              <w:t>214</w:t>
+            </w:r>
+          </w:p>
+        </w:tc>
+      </w:tr>
+      <w:tr>
+        <w:tc>
+          <w:tcPr>
+            <w:tcW w:w="4675" w:type="dxa"/>
+          </w:tcPr>
+          <w:p>
+            <w:pPr>
+              <w:jc w:val="center"/>
+            </w:pPr>
+            <w:r>
+              <w:t>10</w:t>
+            </w:r>
+          </w:p>
+        </w:tc>
+        <w:tc>
+          <w:tcPr>
+            <w:tcW w:w="4675" w:type="dxa"/>
+          </w:tcPr>
+          <w:p>
+            <w:pPr>
+              <w:jc w:val="center"/>
+            </w:pPr>
+            <w:r>
+              <w:t>78</w:t>
+            </w:r>
+          </w:p>
+        </w:tc>
+      </w:tr>
+      <w:tr>
+        <w:tc>
+          <w:tcPr>
+            <w:tcW w:w="4675" w:type="dxa"/>
+          </w:tcPr>
+          <w:p>
+            <w:pPr>
+              <w:jc w:val="center"/>
+            </w:pPr>
+            <w:r>
+              <w:t>20</w:t>
+            </w:r>
+          </w:p>
+        </w:tc>
+        <w:tc>
+          <w:tcPr>
+            <w:tcW w:w="4675" w:type="dxa"/>
+          </w:tcPr>
+          <w:p>
+            <w:pPr>
+              <w:jc w:val="center"/>
+            </w:pPr>
+            <w:r>
+              <w:t>61</w:t>
+            </w:r>
+          </w:p>
+        </w:tc>
+      </w:tr>
+      <w:tr>
+        <w:tc>
+          <w:tcPr>
+            <w:tcW w:w="4675" w:type="dxa"/>
+          </w:tcPr>
+          <w:p>
+            <w:pPr>
+              <w:jc w:val="center"/>
+            </w:pPr>
+            <w:r>
+              <w:t>30</w:t>
+            </w:r>
+          </w:p>
+        </w:tc>
+        <w:tc>
+          <w:tcPr>
+            <w:tcW w:w="4675" w:type="dxa"/>
+          </w:tcPr>
+          <w:p>
+            <w:pPr>
+              <w:jc w:val="center"/>
+            </w:pPr>
+            <w:r>
+              <w:t>52</w:t>
+            </w:r>
+          </w:p>
+        </w:tc>
+      </w:tr>
+      <w:tr>
+        <w:tc>
+          <w:tcPr>
+            <w:tcW w:w="4675" w:type="dxa"/>
+          </w:tcPr>
+          <w:p>
+            <w:pPr>
+              <w:jc w:val="center"/>
+            </w:pPr>
+            <w:r>
+              <w:t>40</w:t>
+            </w:r>
+          </w:p>
+        </w:tc>
+        <w:tc>
+          <w:tcPr>
+            <w:tcW w:w="4675" w:type="dxa"/>
+          </w:tcPr>
+          <w:p>
+            <w:pPr>
+              <w:jc w:val="center"/>
+            </w:pPr>
+            <w:r>
+              <w:t>49</w:t>
+            </w:r>
+          </w:p>
+        </w:tc>
+      </w:tr>
+      <w:tr>
+        <w:tc>
+          <w:tcPr>
+            <w:tcW w:w="4675" w:type="dxa"/>
+          </w:tcPr>
+          <w:p>
+            <w:pPr>
+              <w:jc w:val="center"/>
+            </w:pPr>
+            <w:r>
+              <w:t>50</w:t>
+            </w:r>
+          </w:p>
+        </w:tc>
+        <w:tc>
+          <w:tcPr>
+            <w:tcW w:w="4675" w:type="dxa"/>
+          </w:tcPr>
+          <w:p>
+            <w:pPr>
+              <w:jc w:val="center"/>
+            </w:pPr>
+            <w:r>
+              <w:t>49</w:t>
+            </w:r>
+          </w:p>
+        </w:tc>
+      </w:tr>
+      <w:tr>
+        <w:tc>
+          <w:tcPr>
+            <w:tcW w:w="4675" w:type="dxa"/>
+          </w:tcPr>
+          <w:p>
+            <w:pPr>
+              <w:jc w:val="center"/>
+            </w:pPr>
+            <w:r>
+              <w:t>60</w:t>
+            </w:r>
+          </w:p>
+        </w:tc>
+        <w:tc>
+          <w:tcPr>
+            <w:tcW w:w="4675" w:type="dxa"/>
+          </w:tcPr>
+          <w:p>
+            <w:pPr>
+              <w:jc w:val="center"/>
+            </w:pPr>
+            <w:r>
+              <w:t>47</w:t>
+            </w:r>
+          </w:p>
+        </w:tc>
+      </w:tr>
+      <w:tr>
+        <w:tc>
+          <w:tcPr>
+            <w:tcW w:w="4675" w:type="dxa"/>
+          </w:tcPr>
+          <w:p>
+            <w:pPr>
+              <w:jc w:val="center"/>
+            </w:pPr>
+            <w:r>
+              <w:t>70</w:t>
+            </w:r>
+          </w:p>
+        </w:tc>
+        <w:tc>
+          <w:tcPr>
+            <w:tcW w:w="4675" w:type="dxa"/>
+          </w:tcPr>
+          <w:p>
+            <w:pPr>
+              <w:jc w:val="center"/>
+            </w:pPr>
+            <w:r>
+              <w:t>46</w:t>
+            </w:r>
+          </w:p>
+        </w:tc>
+      </w:tr>
+      <w:tr>
+        <w:tc>
+          <w:tcPr>
+            <w:tcW w:w="4675" w:type="dxa"/>
+          </w:tcPr>
+          <w:p>
+            <w:pPr>
+              <w:jc w:val="center"/>
+            </w:pPr>
+            <w:r>
+              <w:lastRenderedPageBreak/>
+              <w:t>100</w:t>
+            </w:r>
+          </w:p>
+        </w:tc>
+        <w:tc>
+          <w:tcPr>
+            <w:tcW w:w="4675" w:type="dxa"/>
+          </w:tcPr>
+          <w:p>
+            <w:pPr>
+              <w:jc w:val="center"/>
+            </w:pPr>
+            <w:r>
+              <w:t>40</w:t>
+            </w:r>
+          </w:p>
+        </w:tc>
+      </w:tr>
+      <w:tr>
+        <w:tc>
+          <w:tcPr>
+            <w:tcW w:w="4675" w:type="dxa"/>
+          </w:tcPr>
+          <w:p>
+            <w:pPr>
+              <w:jc w:val="center"/>
+            </w:pPr>
+            <w:r>
+              <w:t>200</w:t>
+            </w:r>
+          </w:p>
+        </w:tc>
+        <w:tc>
+          <w:tcPr>
+            <w:tcW w:w="4675" w:type="dxa"/>
+          </w:tcPr>
+          <w:p>
+            <w:pPr>
+              <w:jc w:val="center"/>
+            </w:pPr>
+            <w:r>
+              <w:t>33</w:t>
+            </w:r>
+          </w:p>
+        </w:tc>
+      </w:tr>
+    </w:tbl>
+    <w:p>
+      <w:pPr>
+        <w:spacing w:after="0"/>
+        <w:jc w:val="both"/>
+      </w:pPr>
+      <w:r>
+        <w:rPr>
+          <w:noProof/>
+        </w:rPr>
+        <w:drawing>
+          <wp:anchor distT="0" distB="0" distL="114300" distR="114300" simplePos="0" relativeHeight="251660288" behindDoc="0" locked="0" layoutInCell="1" allowOverlap="1">
+            <wp:simplePos x="0" y="0"/>
+            <wp:positionH relativeFrom="column">
+              <wp:posOffset>-279400</wp:posOffset>
+            </wp:positionH>
+            <wp:positionV relativeFrom="paragraph">
+              <wp:posOffset>1547135</wp:posOffset>
+            </wp:positionV>
+            <wp:extent cx="1732856" cy="2736850"/>
+            <wp:effectExtent l="0" t="0" r="1270" b="6350"/>
+            <wp:wrapThrough wrapText="bothSides">
+              <wp:wrapPolygon edited="0">
+                <wp:start x="0" y="0"/>
+                <wp:lineTo x="0" y="21500"/>
+                <wp:lineTo x="21378" y="21500"/>
+                <wp:lineTo x="21378" y="0"/>
+                <wp:lineTo x="0" y="0"/>
+              </wp:wrapPolygon>
+            </wp:wrapThrough>
+            <wp:docPr id="6" name="Picture 6" descr="C:\Users\Pollo\AppData\Local\Microsoft\Windows\INetCache\Content.Word\Pipeline2_tree_general_200hits-plus.png"/>
+            <wp:cNvGraphicFramePr>
+              <a:graphicFrameLocks xmlns:a="http://schemas.openxmlformats.org/drawingml/2006/main" noChangeAspect="1"/>
+            </wp:cNvGraphicFramePr>
+            <a:graphic xmlns:a="http://schemas.openxmlformats.org/drawingml/2006/main">
+              <a:graphicData uri="http://schemas.openxmlformats.org/drawingml/2006/picture">
+                <pic:pic xmlns:pic="http://schemas.openxmlformats.org/drawingml/2006/picture">
+                  <pic:nvPicPr>
+                    <pic:cNvPr id="0" name="Picture 11" descr="C:\Users\Pollo\AppData\Local\Microsoft\Windows\INetCache\Content.Word\Pipeline2_tree_general_200hits-plus.png"/>
+                    <pic:cNvPicPr>
+                      <a:picLocks noChangeAspect="1" noChangeArrowheads="1"/>
+                    </pic:cNvPicPr>
+                  </pic:nvPicPr>
+                  <pic:blipFill>
+                    <a:blip r:embed="rId16">
+                      <a:extLst>
+                        <a:ext uri="{28A0092B-C50C-407E-A947-70E740481C1C}">
+                          <a14:useLocalDpi xmlns:a14="http://schemas.microsoft.com/office/drawing/2010/main" val="0"/>
+                        </a:ext>
+                      </a:extLst>
+                    </a:blip>
+                    <a:srcRect/>
+                    <a:stretch>
+                      <a:fillRect/>
+                    </a:stretch>
+                  </pic:blipFill>
+                  <pic:spPr bwMode="auto">
+                    <a:xfrm>
+                      <a:off x="0" y="0"/>
+                      <a:ext cx="1732856" cy="2736850"/>
+                    </a:xfrm>
+                    <a:prstGeom prst="rect">
+                      <a:avLst/>
+                    </a:prstGeom>
+                    <a:noFill/>
+                    <a:ln>
+                      <a:noFill/>
+                    </a:ln>
+                  </pic:spPr>
+                </pic:pic>
+              </a:graphicData>
+            </a:graphic>
+            <wp14:sizeRelH relativeFrom="page">
+              <wp14:pctWidth>0</wp14:pctWidth>
+            </wp14:sizeRelH>
+            <wp14:sizeRelV relativeFrom="page">
+              <wp14:pctHeight>0</wp14:pctHeight>
+            </wp14:sizeRelV>
+          </wp:anchor>
+        </w:drawing>
+      </w:r>
+    </w:p>
+    <w:p>
+      <w:pPr>
+        <w:spacing w:after="0"/>
+        <w:jc w:val="both"/>
+      </w:pPr>
+      <w:r>
+        <w:rPr>
+          <w:noProof/>
+        </w:rPr>
+        <w:drawing>
+          <wp:anchor distT="0" distB="0" distL="114300" distR="114300" simplePos="0" relativeHeight="251659264" behindDoc="0" locked="0" layoutInCell="1" allowOverlap="1">
+            <wp:simplePos x="0" y="0"/>
+            <wp:positionH relativeFrom="column">
+              <wp:posOffset>0</wp:posOffset>
+            </wp:positionH>
+            <wp:positionV relativeFrom="paragraph">
+              <wp:posOffset>1905</wp:posOffset>
+            </wp:positionV>
+            <wp:extent cx="5943600" cy="4094480"/>
+            <wp:effectExtent l="0" t="0" r="0" b="1270"/>
+            <wp:wrapThrough wrapText="bothSides">
+              <wp:wrapPolygon edited="0">
+                <wp:start x="0" y="0"/>
+                <wp:lineTo x="0" y="21506"/>
+                <wp:lineTo x="21531" y="21506"/>
+                <wp:lineTo x="21531" y="0"/>
+                <wp:lineTo x="0" y="0"/>
+              </wp:wrapPolygon>
+            </wp:wrapThrough>
+            <wp:docPr id="5" name="Picture 5" descr="C:\Users\Pollo\AppData\Local\Microsoft\Windows\INetCache\Content.Word\pipeline2_tree_200hits-plus.tif"/>
+            <wp:cNvGraphicFramePr>
+              <a:graphicFrameLocks xmlns:a="http://schemas.openxmlformats.org/drawingml/2006/main" noChangeAspect="1"/>
+            </wp:cNvGraphicFramePr>
+            <a:graphic xmlns:a="http://schemas.openxmlformats.org/drawingml/2006/main">
+              <a:graphicData uri="http://schemas.openxmlformats.org/drawingml/2006/picture">
+                <pic:pic xmlns:pic="http://schemas.openxmlformats.org/drawingml/2006/picture">
+                  <pic:nvPicPr>
+                    <pic:cNvPr id="0" name="Picture 9" descr="C:\Users\Pollo\AppData\Local\Microsoft\Windows\INetCache\Content.Word\pipeline2_tree_200hits-plus.tif"/>
+                    <pic:cNvPicPr>
+                      <a:picLocks noChangeAspect="1" noChangeArrowheads="1"/>
+                    </pic:cNvPicPr>
+                  </pic:nvPicPr>
+                  <pic:blipFill>
+                    <a:blip r:embed="rId17" cstate="print">
+                      <a:extLst>
+                        <a:ext uri="{28A0092B-C50C-407E-A947-70E740481C1C}">
+                          <a14:useLocalDpi xmlns:a14="http://schemas.microsoft.com/office/drawing/2010/main" val="0"/>
+                        </a:ext>
+                      </a:extLst>
+                    </a:blip>
+                    <a:srcRect/>
+                    <a:stretch>
+                      <a:fillRect/>
+                    </a:stretch>
+                  </pic:blipFill>
+                  <pic:spPr bwMode="auto">
+                    <a:xfrm>
+                      <a:off x="0" y="0"/>
+                      <a:ext cx="5943600" cy="4094480"/>
+                    </a:xfrm>
+                    <a:prstGeom prst="rect">
+                      <a:avLst/>
+                    </a:prstGeom>
+                    <a:noFill/>
+                    <a:ln>
+                      <a:noFill/>
+                    </a:ln>
+                  </pic:spPr>
+                </pic:pic>
+              </a:graphicData>
+            </a:graphic>
+            <wp14:sizeRelH relativeFrom="page">
+              <wp14:pctWidth>0</wp14:pctWidth>
+            </wp14:sizeRelH>
+            <wp14:sizeRelV relativeFrom="page">
+              <wp14:pctHeight>0</wp14:pctHeight>
+            </wp14:sizeRelV>
+          </wp:anchor>
+        </w:drawing>
+      </w:r>
+    </w:p>
+    <w:p>
+      <w:pPr>
+        <w:spacing w:after="0"/>
+        <w:jc w:val="both"/>
+      </w:pPr>
+    </w:p>
+    <w:p>
+      <w:pPr>
+        <w:spacing w:after="0"/>
+        <w:jc w:val="both"/>
+      </w:pPr>
+    </w:p>
+    <w:p>
+      <w:pPr>
+        <w:spacing w:after="0"/>
+        <w:jc w:val="both"/>
       </w:pPr>
       <w:r>
         <w:t>Conclusion</w:t>
       </w:r>
-    </w:p>
-    <w:p>
-      <w:pPr>
-        <w:spacing w:after="0"/>
+      <w:r>
+        <w:t>s</w:t>
+      </w:r>
+    </w:p>
+    <w:p>
+      <w:pPr>
+        <w:spacing w:after="0"/>
+        <w:jc w:val="both"/>
+      </w:pPr>
+    </w:p>
+    <w:p>
+      <w:pPr>
+        <w:spacing w:after="0"/>
+        <w:jc w:val="both"/>
       </w:pPr>
       <w:r>
         <w:t>Autho</w:t>
@@ -5414,7 +6123,7 @@
       <w:r>
         <w:t xml:space="preserve">: a quality control tool for high throughput sequence data. Available online at: </w:t>
       </w:r>
-      <w:hyperlink r:id="rId16" w:history="1">
+      <w:hyperlink r:id="rId18" w:history="1">
         <w:r>
           <w:rPr>
             <w:rStyle w:val="Hyperlink"/>

</xml_diff>